<commit_message>
correções nos casos de uso de solicitação de alocação/desalocação e atualização dos casos de uso editar e excluir fornecedor
</commit_message>
<xml_diff>
--- a/4.3 Caso de Uso - UC-39 Editar fornecedor.docx
+++ b/4.3 Caso de Uso - UC-39 Editar fornecedor.docx
@@ -1,6 +1,6 @@
 
 <file path=word/document.xml><?xml version="1.0" encoding="utf-8"?>
-<w:document xmlns:wpc="http://schemas.microsoft.com/office/word/2010/wordprocessingCanvas" xmlns:mc="http://schemas.openxmlformats.org/markup-compatibility/2006" xmlns:o="urn:schemas-microsoft-com:office:office" xmlns:r="http://schemas.openxmlformats.org/officeDocument/2006/relationships" xmlns:m="http://schemas.openxmlformats.org/officeDocument/2006/math" xmlns:v="urn:schemas-microsoft-com:vml" xmlns:wp14="http://schemas.microsoft.com/office/word/2010/wordprocessingDrawing" xmlns:wp="http://schemas.openxmlformats.org/drawingml/2006/wordprocessingDrawing" xmlns:w10="urn:schemas-microsoft-com:office:word" xmlns:w="http://schemas.openxmlformats.org/wordprocessingml/2006/main" xmlns:w14="http://schemas.microsoft.com/office/word/2010/wordml" xmlns:wpg="http://schemas.microsoft.com/office/word/2010/wordprocessingGroup" xmlns:wpi="http://schemas.microsoft.com/office/word/2010/wordprocessingInk" xmlns:wne="http://schemas.microsoft.com/office/word/2006/wordml" xmlns:wps="http://schemas.microsoft.com/office/word/2010/wordprocessingShape" mc:Ignorable="w14 wp14">
+<w:document xmlns:wpc="http://schemas.microsoft.com/office/word/2010/wordprocessingCanvas" xmlns:mc="http://schemas.openxmlformats.org/markup-compatibility/2006" xmlns:o="urn:schemas-microsoft-com:office:office" xmlns:r="http://schemas.openxmlformats.org/officeDocument/2006/relationships" xmlns:m="http://schemas.openxmlformats.org/officeDocument/2006/math" xmlns:v="urn:schemas-microsoft-com:vml" xmlns:wp14="http://schemas.microsoft.com/office/word/2010/wordprocessingDrawing" xmlns:wp="http://schemas.openxmlformats.org/drawingml/2006/wordprocessingDrawing" xmlns:w10="urn:schemas-microsoft-com:office:word" xmlns:w="http://schemas.openxmlformats.org/wordprocessingml/2006/main" xmlns:w14="http://schemas.microsoft.com/office/word/2010/wordml" xmlns:w15="http://schemas.microsoft.com/office/word/2012/wordml" xmlns:wpg="http://schemas.microsoft.com/office/word/2010/wordprocessingGroup" xmlns:wpi="http://schemas.microsoft.com/office/word/2010/wordprocessingInk" xmlns:wne="http://schemas.microsoft.com/office/word/2006/wordml" xmlns:wps="http://schemas.microsoft.com/office/word/2010/wordprocessingShape" mc:Ignorable="w14 w15 wp14">
   <w:body>
     <w:tbl>
       <w:tblPr>
@@ -271,32 +271,6 @@
           <w:p>
             <w:pPr>
               <w:pStyle w:val="Cabealho"/>
-              <w:numPr>
-                <w:ilvl w:val="0"/>
-                <w:numId w:val="14"/>
-              </w:numPr>
-              <w:ind w:left="360"/>
-              <w:rPr>
-                <w:rFonts w:ascii="Arial" w:hAnsi="Arial" w:cs="Arial"/>
-                <w:b/>
-                <w:bCs/>
-                <w:color w:val="000000" w:themeColor="text1"/>
-              </w:rPr>
-            </w:pPr>
-            <w:r>
-              <w:rPr>
-                <w:rFonts w:ascii="Tahoma" w:hAnsi="Tahoma" w:cs="Tahoma"/>
-                <w:color w:val="000000" w:themeColor="text1"/>
-                <w:sz w:val="20"/>
-                <w:szCs w:val="20"/>
-              </w:rPr>
-              <w:t>UC-35: Editar máquina</w:t>
-            </w:r>
-          </w:p>
-          <w:p>
-            <w:pPr>
-              <w:pStyle w:val="Cabealho"/>
-              <w:ind w:left="360"/>
               <w:rPr>
                 <w:rFonts w:ascii="Arial" w:hAnsi="Arial" w:cs="Arial"/>
                 <w:b/>
@@ -558,34 +532,43 @@
                 <w:sz w:val="20"/>
                 <w:szCs w:val="20"/>
               </w:rPr>
-              <w:t>Sistema exibe tela de cons</w:t>
-            </w:r>
-            <w:r>
-              <w:rPr>
-                <w:rFonts w:ascii="Tahoma" w:hAnsi="Tahoma" w:cs="Tahoma"/>
-                <w:color w:val="000000" w:themeColor="text1"/>
-                <w:sz w:val="20"/>
-                <w:szCs w:val="20"/>
-              </w:rPr>
-              <w:t xml:space="preserve">ulta de </w:t>
-            </w:r>
-            <w:r>
-              <w:rPr>
-                <w:rFonts w:ascii="Tahoma" w:hAnsi="Tahoma" w:cs="Tahoma"/>
-                <w:color w:val="000000" w:themeColor="text1"/>
-                <w:sz w:val="20"/>
-                <w:szCs w:val="20"/>
-              </w:rPr>
-              <w:t>fornecedores. [Caso de uso 38</w:t>
-            </w:r>
-            <w:r>
-              <w:rPr>
-                <w:rFonts w:ascii="Tahoma" w:hAnsi="Tahoma" w:cs="Tahoma"/>
-                <w:color w:val="000000" w:themeColor="text1"/>
-                <w:sz w:val="20"/>
-                <w:szCs w:val="20"/>
-              </w:rPr>
-              <w:t>]</w:t>
+              <w:t xml:space="preserve">Sistema </w:t>
+            </w:r>
+            <w:r>
+              <w:rPr>
+                <w:rFonts w:ascii="Tahoma" w:hAnsi="Tahoma" w:cs="Tahoma"/>
+                <w:color w:val="000000" w:themeColor="text1"/>
+                <w:sz w:val="20"/>
+                <w:szCs w:val="20"/>
+              </w:rPr>
+              <w:t xml:space="preserve">busca as informações detalhadas do </w:t>
+            </w:r>
+            <w:r>
+              <w:rPr>
+                <w:rFonts w:ascii="Tahoma" w:hAnsi="Tahoma" w:cs="Tahoma"/>
+                <w:color w:val="000000" w:themeColor="text1"/>
+                <w:sz w:val="20"/>
+                <w:szCs w:val="20"/>
+              </w:rPr>
+              <w:t>fornecedor</w:t>
+            </w:r>
+            <w:r>
+              <w:rPr>
+                <w:rFonts w:ascii="Tahoma" w:hAnsi="Tahoma" w:cs="Tahoma"/>
+                <w:color w:val="000000" w:themeColor="text1"/>
+                <w:sz w:val="20"/>
+                <w:szCs w:val="20"/>
+              </w:rPr>
+              <w:t xml:space="preserve"> selecionado</w:t>
+            </w:r>
+            <w:r>
+              <w:rPr>
+                <w:rFonts w:ascii="Tahoma" w:hAnsi="Tahoma" w:cs="Tahoma"/>
+                <w:color w:val="000000" w:themeColor="text1"/>
+                <w:sz w:val="20"/>
+                <w:szCs w:val="20"/>
+              </w:rPr>
+              <w:t>.</w:t>
             </w:r>
           </w:p>
           <w:p>
@@ -611,25 +594,43 @@
                 <w:sz w:val="20"/>
                 <w:szCs w:val="20"/>
               </w:rPr>
-              <w:t>Ator</w:t>
-            </w:r>
-            <w:r>
-              <w:rPr>
-                <w:rFonts w:ascii="Tahoma" w:hAnsi="Tahoma" w:cs="Tahoma"/>
-                <w:color w:val="000000" w:themeColor="text1"/>
-                <w:sz w:val="20"/>
-                <w:szCs w:val="20"/>
-              </w:rPr>
-              <w:t xml:space="preserve"> seleciona um </w:t>
-            </w:r>
-            <w:r>
-              <w:rPr>
-                <w:rFonts w:ascii="Tahoma" w:hAnsi="Tahoma" w:cs="Tahoma"/>
-                <w:color w:val="000000" w:themeColor="text1"/>
-                <w:sz w:val="20"/>
-                <w:szCs w:val="20"/>
-              </w:rPr>
-              <w:t>fornecedor</w:t>
+              <w:t xml:space="preserve">Sistema exibe os detalhes do </w:t>
+            </w:r>
+            <w:r>
+              <w:rPr>
+                <w:rFonts w:ascii="Tahoma" w:hAnsi="Tahoma" w:cs="Tahoma"/>
+                <w:color w:val="000000" w:themeColor="text1"/>
+                <w:sz w:val="20"/>
+                <w:szCs w:val="20"/>
+              </w:rPr>
+              <w:t>fornecedor.</w:t>
+            </w:r>
+            <w:r>
+              <w:rPr>
+                <w:rFonts w:ascii="Tahoma" w:hAnsi="Tahoma" w:cs="Tahoma"/>
+                <w:color w:val="000000" w:themeColor="text1"/>
+                <w:sz w:val="20"/>
+                <w:szCs w:val="20"/>
+              </w:rPr>
+              <w:t xml:space="preserve"> [2.1]</w:t>
+            </w:r>
+            <w:r>
+              <w:rPr>
+                <w:rFonts w:ascii="Tahoma" w:hAnsi="Tahoma" w:cs="Tahoma"/>
+                <w:color w:val="000000" w:themeColor="text1"/>
+                <w:sz w:val="20"/>
+                <w:szCs w:val="20"/>
+              </w:rPr>
+              <w:t xml:space="preserve"> e</w:t>
+            </w:r>
+            <w:r>
+              <w:rPr>
+                <w:rFonts w:ascii="Tahoma" w:hAnsi="Tahoma" w:cs="Tahoma"/>
+                <w:color w:val="000000" w:themeColor="text1"/>
+                <w:sz w:val="20"/>
+                <w:szCs w:val="20"/>
+              </w:rPr>
+              <w:t xml:space="preserve"> [2.2]</w:t>
             </w:r>
             <w:r>
               <w:rPr>
@@ -640,33 +641,8 @@
               </w:rPr>
               <w:t xml:space="preserve"> </w:t>
             </w:r>
-            <w:r>
-              <w:rPr>
-                <w:rFonts w:ascii="Tahoma" w:hAnsi="Tahoma" w:cs="Tahoma"/>
-                <w:color w:val="000000" w:themeColor="text1"/>
-                <w:sz w:val="20"/>
-                <w:szCs w:val="20"/>
-              </w:rPr>
-              <w:t xml:space="preserve">dentre a listagem geral </w:t>
-            </w:r>
-            <w:r>
-              <w:rPr>
-                <w:rFonts w:ascii="Tahoma" w:hAnsi="Tahoma" w:cs="Tahoma"/>
-                <w:color w:val="000000" w:themeColor="text1"/>
-                <w:sz w:val="20"/>
-                <w:szCs w:val="20"/>
-              </w:rPr>
-              <w:t xml:space="preserve">de </w:t>
-            </w:r>
-            <w:r>
-              <w:rPr>
-                <w:rFonts w:ascii="Tahoma" w:hAnsi="Tahoma" w:cs="Tahoma"/>
-                <w:color w:val="000000" w:themeColor="text1"/>
-                <w:sz w:val="20"/>
-                <w:szCs w:val="20"/>
-              </w:rPr>
-              <w:t>fornecedores.</w:t>
-            </w:r>
+            <w:bookmarkStart w:id="0" w:name="_GoBack"/>
+            <w:bookmarkEnd w:id="0"/>
           </w:p>
           <w:p>
             <w:pPr>
@@ -691,34 +667,25 @@
                 <w:sz w:val="20"/>
                 <w:szCs w:val="20"/>
               </w:rPr>
-              <w:t xml:space="preserve">Sistema </w:t>
-            </w:r>
-            <w:r>
-              <w:rPr>
-                <w:rFonts w:ascii="Tahoma" w:hAnsi="Tahoma" w:cs="Tahoma"/>
-                <w:color w:val="000000" w:themeColor="text1"/>
-                <w:sz w:val="20"/>
-                <w:szCs w:val="20"/>
-              </w:rPr>
-              <w:t xml:space="preserve">busca as informações detalhadas do </w:t>
-            </w:r>
-            <w:r>
-              <w:rPr>
-                <w:rFonts w:ascii="Tahoma" w:hAnsi="Tahoma" w:cs="Tahoma"/>
-                <w:color w:val="000000" w:themeColor="text1"/>
-                <w:sz w:val="20"/>
-                <w:szCs w:val="20"/>
-              </w:rPr>
-              <w:t>fornecedor</w:t>
-            </w:r>
-            <w:r>
-              <w:rPr>
-                <w:rFonts w:ascii="Tahoma" w:hAnsi="Tahoma" w:cs="Tahoma"/>
-                <w:color w:val="000000" w:themeColor="text1"/>
-                <w:sz w:val="20"/>
-                <w:szCs w:val="20"/>
-              </w:rPr>
-              <w:t xml:space="preserve"> selecionado</w:t>
+              <w:t>Ator</w:t>
+            </w:r>
+            <w:r>
+              <w:rPr>
+                <w:rFonts w:ascii="Tahoma" w:hAnsi="Tahoma" w:cs="Tahoma"/>
+                <w:color w:val="000000" w:themeColor="text1"/>
+                <w:sz w:val="20"/>
+                <w:szCs w:val="20"/>
+              </w:rPr>
+              <w:t xml:space="preserve"> </w:t>
+            </w:r>
+            <w:r>
+              <w:rPr>
+                <w:rFonts w:ascii="Tahoma" w:hAnsi="Tahoma" w:cs="Tahoma"/>
+                <w:color w:val="000000" w:themeColor="text1"/>
+                <w:sz w:val="20"/>
+                <w:szCs w:val="20"/>
+              </w:rPr>
+              <w:t>altera as informações desejadas</w:t>
             </w:r>
             <w:r>
               <w:rPr>
@@ -753,41 +720,6 @@
                 <w:sz w:val="20"/>
                 <w:szCs w:val="20"/>
               </w:rPr>
-              <w:t xml:space="preserve">Sistema exibe os detalhes do </w:t>
-            </w:r>
-            <w:r>
-              <w:rPr>
-                <w:rFonts w:ascii="Tahoma" w:hAnsi="Tahoma" w:cs="Tahoma"/>
-                <w:color w:val="000000" w:themeColor="text1"/>
-                <w:sz w:val="20"/>
-                <w:szCs w:val="20"/>
-              </w:rPr>
-              <w:t xml:space="preserve">fornecedor. </w:t>
-            </w:r>
-          </w:p>
-          <w:p>
-            <w:pPr>
-              <w:pStyle w:val="Cabealho"/>
-              <w:numPr>
-                <w:ilvl w:val="0"/>
-                <w:numId w:val="2"/>
-              </w:numPr>
-              <w:spacing w:line="276" w:lineRule="auto"/>
-              <w:jc w:val="both"/>
-              <w:rPr>
-                <w:rFonts w:ascii="Tahoma" w:hAnsi="Tahoma" w:cs="Tahoma"/>
-                <w:color w:val="000000" w:themeColor="text1"/>
-                <w:sz w:val="20"/>
-                <w:szCs w:val="20"/>
-              </w:rPr>
-            </w:pPr>
-            <w:r>
-              <w:rPr>
-                <w:rFonts w:ascii="Tahoma" w:hAnsi="Tahoma" w:cs="Tahoma"/>
-                <w:color w:val="000000" w:themeColor="text1"/>
-                <w:sz w:val="20"/>
-                <w:szCs w:val="20"/>
-              </w:rPr>
               <w:t>Ator</w:t>
             </w:r>
             <w:r>
@@ -797,16 +729,7 @@
                 <w:sz w:val="20"/>
                 <w:szCs w:val="20"/>
               </w:rPr>
-              <w:t xml:space="preserve"> </w:t>
-            </w:r>
-            <w:r>
-              <w:rPr>
-                <w:rFonts w:ascii="Tahoma" w:hAnsi="Tahoma" w:cs="Tahoma"/>
-                <w:color w:val="000000" w:themeColor="text1"/>
-                <w:sz w:val="20"/>
-                <w:szCs w:val="20"/>
-              </w:rPr>
-              <w:t>altera as informações desejadas</w:t>
+              <w:t xml:space="preserve"> clica no botão Salvar</w:t>
             </w:r>
             <w:r>
               <w:rPr>
@@ -817,58 +740,14 @@
               </w:rPr>
               <w:t>.</w:t>
             </w:r>
-          </w:p>
-          <w:p>
-            <w:pPr>
-              <w:pStyle w:val="Cabealho"/>
-              <w:numPr>
-                <w:ilvl w:val="0"/>
-                <w:numId w:val="2"/>
-              </w:numPr>
-              <w:spacing w:line="276" w:lineRule="auto"/>
-              <w:jc w:val="both"/>
-              <w:rPr>
-                <w:rFonts w:ascii="Tahoma" w:hAnsi="Tahoma" w:cs="Tahoma"/>
-                <w:color w:val="000000" w:themeColor="text1"/>
-                <w:sz w:val="20"/>
-                <w:szCs w:val="20"/>
-              </w:rPr>
-            </w:pPr>
-            <w:r>
-              <w:rPr>
-                <w:rFonts w:ascii="Tahoma" w:hAnsi="Tahoma" w:cs="Tahoma"/>
-                <w:color w:val="000000" w:themeColor="text1"/>
-                <w:sz w:val="20"/>
-                <w:szCs w:val="20"/>
-              </w:rPr>
-              <w:t>Ator</w:t>
-            </w:r>
-            <w:r>
-              <w:rPr>
-                <w:rFonts w:ascii="Tahoma" w:hAnsi="Tahoma" w:cs="Tahoma"/>
-                <w:color w:val="000000" w:themeColor="text1"/>
-                <w:sz w:val="20"/>
-                <w:szCs w:val="20"/>
-              </w:rPr>
-              <w:t xml:space="preserve"> clica no botão Salvar</w:t>
-            </w:r>
-            <w:r>
-              <w:rPr>
-                <w:rFonts w:ascii="Tahoma" w:hAnsi="Tahoma" w:cs="Tahoma"/>
-                <w:color w:val="000000" w:themeColor="text1"/>
-                <w:sz w:val="20"/>
-                <w:szCs w:val="20"/>
-              </w:rPr>
-              <w:t>.</w:t>
-            </w:r>
-            <w:r>
-              <w:rPr>
-                <w:rFonts w:ascii="Tahoma" w:hAnsi="Tahoma" w:cs="Tahoma"/>
-                <w:color w:val="000000" w:themeColor="text1"/>
-                <w:sz w:val="20"/>
-                <w:szCs w:val="20"/>
-              </w:rPr>
-              <w:t xml:space="preserve"> [6</w:t>
+            <w:r>
+              <w:rPr>
+                <w:rFonts w:ascii="Tahoma" w:hAnsi="Tahoma" w:cs="Tahoma"/>
+                <w:color w:val="000000" w:themeColor="text1"/>
+                <w:sz w:val="20"/>
+                <w:szCs w:val="20"/>
+              </w:rPr>
+              <w:t xml:space="preserve"> [4</w:t>
             </w:r>
             <w:r>
               <w:rPr>
@@ -886,7 +765,7 @@
                 <w:sz w:val="20"/>
                 <w:szCs w:val="20"/>
               </w:rPr>
-              <w:t>, [6</w:t>
+              <w:t>, [4</w:t>
             </w:r>
             <w:r>
               <w:rPr>
@@ -904,7 +783,7 @@
                 <w:sz w:val="20"/>
                 <w:szCs w:val="20"/>
               </w:rPr>
-              <w:t xml:space="preserve"> [6</w:t>
+              <w:t xml:space="preserve"> [4</w:t>
             </w:r>
             <w:r>
               <w:rPr>
@@ -1096,7 +975,329 @@
                 <w:szCs w:val="20"/>
                 <w:u w:val="single"/>
               </w:rPr>
-              <w:t>6</w:t>
+              <w:t>2.</w:t>
+            </w:r>
+            <w:r>
+              <w:rPr>
+                <w:rFonts w:ascii="Tahoma" w:hAnsi="Tahoma" w:cs="Tahoma"/>
+                <w:b/>
+                <w:color w:val="000000" w:themeColor="text1"/>
+                <w:sz w:val="20"/>
+                <w:szCs w:val="20"/>
+                <w:u w:val="single"/>
+              </w:rPr>
+              <w:t xml:space="preserve">1. </w:t>
+            </w:r>
+            <w:r>
+              <w:rPr>
+                <w:rFonts w:ascii="Tahoma" w:hAnsi="Tahoma" w:cs="Tahoma"/>
+                <w:b/>
+                <w:color w:val="000000" w:themeColor="text1"/>
+                <w:sz w:val="20"/>
+                <w:szCs w:val="20"/>
+                <w:u w:val="single"/>
+              </w:rPr>
+              <w:t>Ator clica no botão cancelar</w:t>
+            </w:r>
+          </w:p>
+          <w:p>
+            <w:pPr>
+              <w:numPr>
+                <w:ilvl w:val="0"/>
+                <w:numId w:val="16"/>
+              </w:numPr>
+              <w:spacing w:after="0" w:line="240" w:lineRule="auto"/>
+              <w:jc w:val="both"/>
+              <w:rPr>
+                <w:rFonts w:ascii="Tahoma" w:hAnsi="Tahoma" w:cs="Tahoma"/>
+                <w:color w:val="000000" w:themeColor="text1"/>
+                <w:sz w:val="20"/>
+                <w:szCs w:val="20"/>
+              </w:rPr>
+            </w:pPr>
+            <w:r>
+              <w:rPr>
+                <w:rFonts w:ascii="Tahoma" w:hAnsi="Tahoma" w:cs="Tahoma"/>
+                <w:color w:val="000000" w:themeColor="text1"/>
+                <w:sz w:val="20"/>
+                <w:szCs w:val="20"/>
+              </w:rPr>
+              <w:t xml:space="preserve">Sistema </w:t>
+            </w:r>
+            <w:r>
+              <w:rPr>
+                <w:rFonts w:ascii="Tahoma" w:hAnsi="Tahoma" w:cs="Tahoma"/>
+                <w:color w:val="000000" w:themeColor="text1"/>
+                <w:sz w:val="20"/>
+                <w:szCs w:val="20"/>
+              </w:rPr>
+              <w:t xml:space="preserve">volta para a tela de consulta de </w:t>
+            </w:r>
+            <w:r>
+              <w:rPr>
+                <w:rFonts w:ascii="Tahoma" w:hAnsi="Tahoma" w:cs="Tahoma"/>
+                <w:color w:val="000000" w:themeColor="text1"/>
+                <w:sz w:val="20"/>
+                <w:szCs w:val="20"/>
+              </w:rPr>
+              <w:t>fornecedores</w:t>
+            </w:r>
+            <w:r>
+              <w:rPr>
+                <w:rFonts w:ascii="Tahoma" w:hAnsi="Tahoma" w:cs="Tahoma"/>
+                <w:color w:val="000000" w:themeColor="text1"/>
+                <w:sz w:val="20"/>
+                <w:szCs w:val="20"/>
+              </w:rPr>
+              <w:t>.</w:t>
+            </w:r>
+          </w:p>
+          <w:p>
+            <w:pPr>
+              <w:numPr>
+                <w:ilvl w:val="0"/>
+                <w:numId w:val="16"/>
+              </w:numPr>
+              <w:spacing w:after="0" w:line="240" w:lineRule="auto"/>
+              <w:jc w:val="both"/>
+              <w:rPr>
+                <w:rFonts w:ascii="Tahoma" w:hAnsi="Tahoma" w:cs="Tahoma"/>
+                <w:color w:val="000000" w:themeColor="text1"/>
+                <w:sz w:val="20"/>
+                <w:szCs w:val="20"/>
+              </w:rPr>
+            </w:pPr>
+            <w:r>
+              <w:rPr>
+                <w:rFonts w:ascii="Tahoma" w:hAnsi="Tahoma" w:cs="Tahoma"/>
+                <w:color w:val="000000" w:themeColor="text1"/>
+                <w:sz w:val="20"/>
+                <w:szCs w:val="20"/>
+              </w:rPr>
+              <w:t>Fim do caso de uso.</w:t>
+            </w:r>
+          </w:p>
+          <w:p>
+            <w:pPr>
+              <w:spacing w:after="0" w:line="240" w:lineRule="auto"/>
+              <w:jc w:val="both"/>
+              <w:rPr>
+                <w:rFonts w:ascii="Tahoma" w:hAnsi="Tahoma" w:cs="Tahoma"/>
+                <w:color w:val="000000" w:themeColor="text1"/>
+                <w:sz w:val="20"/>
+                <w:szCs w:val="20"/>
+              </w:rPr>
+            </w:pPr>
+          </w:p>
+          <w:p>
+            <w:pPr>
+              <w:spacing w:after="0" w:line="240" w:lineRule="auto"/>
+              <w:jc w:val="both"/>
+              <w:rPr>
+                <w:rFonts w:ascii="Tahoma" w:hAnsi="Tahoma" w:cs="Tahoma"/>
+                <w:color w:val="000000" w:themeColor="text1"/>
+                <w:sz w:val="20"/>
+                <w:szCs w:val="20"/>
+              </w:rPr>
+            </w:pPr>
+          </w:p>
+          <w:p>
+            <w:pPr>
+              <w:spacing w:after="0"/>
+              <w:rPr>
+                <w:rFonts w:ascii="Tahoma" w:hAnsi="Tahoma" w:cs="Tahoma"/>
+                <w:b/>
+                <w:color w:val="000000" w:themeColor="text1"/>
+                <w:sz w:val="20"/>
+                <w:szCs w:val="20"/>
+                <w:u w:val="single"/>
+              </w:rPr>
+            </w:pPr>
+            <w:r>
+              <w:rPr>
+                <w:rFonts w:ascii="Tahoma" w:hAnsi="Tahoma" w:cs="Tahoma"/>
+                <w:b/>
+                <w:color w:val="000000" w:themeColor="text1"/>
+                <w:sz w:val="20"/>
+                <w:szCs w:val="20"/>
+                <w:u w:val="single"/>
+              </w:rPr>
+              <w:t>2.2</w:t>
+            </w:r>
+            <w:r>
+              <w:rPr>
+                <w:rFonts w:ascii="Tahoma" w:hAnsi="Tahoma" w:cs="Tahoma"/>
+                <w:b/>
+                <w:color w:val="000000" w:themeColor="text1"/>
+                <w:sz w:val="20"/>
+                <w:szCs w:val="20"/>
+                <w:u w:val="single"/>
+              </w:rPr>
+              <w:t xml:space="preserve">. </w:t>
+            </w:r>
+            <w:r>
+              <w:rPr>
+                <w:rFonts w:ascii="Tahoma" w:hAnsi="Tahoma" w:cs="Tahoma"/>
+                <w:b/>
+                <w:color w:val="000000" w:themeColor="text1"/>
+                <w:sz w:val="20"/>
+                <w:szCs w:val="20"/>
+                <w:u w:val="single"/>
+              </w:rPr>
+              <w:t>Ator</w:t>
+            </w:r>
+            <w:r>
+              <w:rPr>
+                <w:rFonts w:ascii="Tahoma" w:hAnsi="Tahoma" w:cs="Tahoma"/>
+                <w:b/>
+                <w:color w:val="000000" w:themeColor="text1"/>
+                <w:sz w:val="20"/>
+                <w:szCs w:val="20"/>
+                <w:u w:val="single"/>
+              </w:rPr>
+              <w:t xml:space="preserve"> clica no botão excluir </w:t>
+            </w:r>
+          </w:p>
+          <w:p>
+            <w:pPr>
+              <w:pStyle w:val="PargrafodaLista"/>
+              <w:numPr>
+                <w:ilvl w:val="0"/>
+                <w:numId w:val="21"/>
+              </w:numPr>
+              <w:spacing w:after="0"/>
+              <w:rPr>
+                <w:rFonts w:ascii="Tahoma" w:hAnsi="Tahoma" w:cs="Tahoma"/>
+                <w:b/>
+                <w:color w:val="000000" w:themeColor="text1"/>
+                <w:sz w:val="20"/>
+                <w:szCs w:val="20"/>
+                <w:u w:val="single"/>
+              </w:rPr>
+            </w:pPr>
+            <w:r>
+              <w:rPr>
+                <w:rFonts w:ascii="Tahoma" w:hAnsi="Tahoma" w:cs="Tahoma"/>
+                <w:color w:val="000000" w:themeColor="text1"/>
+                <w:sz w:val="20"/>
+                <w:szCs w:val="20"/>
+              </w:rPr>
+              <w:t xml:space="preserve">Sistema </w:t>
+            </w:r>
+            <w:r>
+              <w:rPr>
+                <w:rFonts w:ascii="Tahoma" w:hAnsi="Tahoma" w:cs="Tahoma"/>
+                <w:color w:val="000000" w:themeColor="text1"/>
+                <w:sz w:val="20"/>
+                <w:szCs w:val="20"/>
+              </w:rPr>
+              <w:t>executa UC-40</w:t>
+            </w:r>
+            <w:r>
+              <w:rPr>
+                <w:rFonts w:ascii="Tahoma" w:hAnsi="Tahoma" w:cs="Tahoma"/>
+                <w:color w:val="000000" w:themeColor="text1"/>
+                <w:sz w:val="20"/>
+                <w:szCs w:val="20"/>
+              </w:rPr>
+              <w:t xml:space="preserve"> </w:t>
+            </w:r>
+            <w:r>
+              <w:rPr>
+                <w:rFonts w:ascii="Tahoma" w:hAnsi="Tahoma" w:cs="Tahoma"/>
+                <w:color w:val="000000" w:themeColor="text1"/>
+                <w:sz w:val="20"/>
+                <w:szCs w:val="20"/>
+              </w:rPr>
+              <w:t>Excluir fornecedor</w:t>
+            </w:r>
+            <w:r>
+              <w:rPr>
+                <w:rFonts w:ascii="Tahoma" w:hAnsi="Tahoma" w:cs="Tahoma"/>
+                <w:color w:val="000000" w:themeColor="text1"/>
+                <w:sz w:val="20"/>
+                <w:szCs w:val="20"/>
+              </w:rPr>
+              <w:t>.</w:t>
+            </w:r>
+          </w:p>
+          <w:p>
+            <w:pPr>
+              <w:pStyle w:val="PargrafodaLista"/>
+              <w:numPr>
+                <w:ilvl w:val="0"/>
+                <w:numId w:val="21"/>
+              </w:numPr>
+              <w:spacing w:after="0"/>
+              <w:rPr>
+                <w:rFonts w:ascii="Tahoma" w:hAnsi="Tahoma" w:cs="Tahoma"/>
+                <w:b/>
+                <w:color w:val="000000" w:themeColor="text1"/>
+                <w:sz w:val="20"/>
+                <w:szCs w:val="20"/>
+                <w:u w:val="single"/>
+              </w:rPr>
+            </w:pPr>
+            <w:r>
+              <w:rPr>
+                <w:rFonts w:ascii="Tahoma" w:hAnsi="Tahoma" w:cs="Tahoma"/>
+                <w:color w:val="000000" w:themeColor="text1"/>
+                <w:sz w:val="20"/>
+                <w:szCs w:val="20"/>
+              </w:rPr>
+              <w:t>Fim do caso de uso.</w:t>
+            </w:r>
+          </w:p>
+          <w:p>
+            <w:pPr>
+              <w:spacing w:after="0"/>
+              <w:ind w:left="708"/>
+              <w:rPr>
+                <w:rFonts w:ascii="Tahoma" w:hAnsi="Tahoma" w:cs="Tahoma"/>
+                <w:b/>
+                <w:color w:val="000000" w:themeColor="text1"/>
+                <w:sz w:val="20"/>
+                <w:szCs w:val="20"/>
+                <w:u w:val="single"/>
+              </w:rPr>
+            </w:pPr>
+          </w:p>
+          <w:p>
+            <w:pPr>
+              <w:spacing w:after="0"/>
+              <w:ind w:left="708"/>
+              <w:rPr>
+                <w:rFonts w:ascii="Tahoma" w:hAnsi="Tahoma" w:cs="Tahoma"/>
+                <w:b/>
+                <w:color w:val="000000" w:themeColor="text1"/>
+                <w:sz w:val="20"/>
+                <w:szCs w:val="20"/>
+                <w:u w:val="single"/>
+              </w:rPr>
+            </w:pPr>
+          </w:p>
+          <w:p>
+            <w:pPr>
+              <w:spacing w:after="0"/>
+              <w:rPr>
+                <w:rFonts w:ascii="Tahoma" w:hAnsi="Tahoma" w:cs="Tahoma"/>
+                <w:b/>
+                <w:color w:val="000000" w:themeColor="text1"/>
+                <w:sz w:val="20"/>
+                <w:szCs w:val="20"/>
+                <w:u w:val="single"/>
+              </w:rPr>
+            </w:pPr>
+            <w:r>
+              <w:rPr>
+                <w:rFonts w:ascii="Tahoma" w:hAnsi="Tahoma" w:cs="Tahoma"/>
+                <w:b/>
+                <w:color w:val="000000" w:themeColor="text1"/>
+                <w:sz w:val="20"/>
+                <w:szCs w:val="20"/>
+                <w:u w:val="single"/>
+              </w:rPr>
+              <w:t>4</w:t>
             </w:r>
             <w:r>
               <w:rPr>
@@ -1300,7 +1501,7 @@
                 <w:sz w:val="20"/>
                 <w:szCs w:val="20"/>
               </w:rPr>
-              <w:t>4</w:t>
+              <w:t>2</w:t>
             </w:r>
             <w:r>
               <w:rPr>
@@ -1326,6 +1527,18 @@
           </w:p>
           <w:p>
             <w:pPr>
+              <w:spacing w:after="0" w:line="240" w:lineRule="auto"/>
+              <w:jc w:val="both"/>
+              <w:rPr>
+                <w:rFonts w:ascii="Tahoma" w:hAnsi="Tahoma" w:cs="Tahoma"/>
+                <w:color w:val="000000" w:themeColor="text1"/>
+                <w:sz w:val="20"/>
+                <w:szCs w:val="20"/>
+              </w:rPr>
+            </w:pPr>
+          </w:p>
+          <w:p>
+            <w:pPr>
               <w:spacing w:after="0"/>
               <w:rPr>
                 <w:rFonts w:ascii="Tahoma" w:hAnsi="Tahoma" w:cs="Tahoma"/>
@@ -1345,7 +1558,7 @@
                 <w:szCs w:val="20"/>
                 <w:u w:val="single"/>
               </w:rPr>
-              <w:t>6</w:t>
+              <w:t>4</w:t>
             </w:r>
             <w:r>
               <w:rPr>
@@ -1426,7 +1639,16 @@
                 <w:sz w:val="20"/>
                 <w:szCs w:val="20"/>
               </w:rPr>
-              <w:t>Sistema volta para o passo 4</w:t>
+              <w:t xml:space="preserve">Sistema volta para o </w:t>
+            </w:r>
+            <w:r>
+              <w:rPr>
+                <w:rFonts w:ascii="Tahoma" w:hAnsi="Tahoma" w:cs="Tahoma"/>
+                <w:color w:val="000000" w:themeColor="text1"/>
+                <w:sz w:val="20"/>
+                <w:szCs w:val="20"/>
+              </w:rPr>
+              <w:t>passo 2</w:t>
             </w:r>
             <w:r>
               <w:rPr>
@@ -1452,6 +1674,18 @@
           </w:p>
           <w:p>
             <w:pPr>
+              <w:spacing w:after="0" w:line="240" w:lineRule="auto"/>
+              <w:jc w:val="both"/>
+              <w:rPr>
+                <w:rFonts w:ascii="Tahoma" w:hAnsi="Tahoma" w:cs="Tahoma"/>
+                <w:color w:val="000000" w:themeColor="text1"/>
+                <w:sz w:val="20"/>
+                <w:szCs w:val="20"/>
+              </w:rPr>
+            </w:pPr>
+          </w:p>
+          <w:p>
+            <w:pPr>
               <w:spacing w:after="0"/>
               <w:rPr>
                 <w:rFonts w:ascii="Tahoma" w:hAnsi="Tahoma" w:cs="Tahoma"/>
@@ -1471,7 +1705,7 @@
                 <w:szCs w:val="20"/>
                 <w:u w:val="single"/>
               </w:rPr>
-              <w:t>6</w:t>
+              <w:t>4</w:t>
             </w:r>
             <w:r>
               <w:rPr>
@@ -1572,7 +1806,7 @@
                 <w:sz w:val="20"/>
                 <w:szCs w:val="20"/>
               </w:rPr>
-              <w:t>volta para o passo 4</w:t>
+              <w:t>volta para o passo 2</w:t>
             </w:r>
             <w:r>
               <w:rPr>
@@ -1583,6 +1817,18 @@
               </w:rPr>
               <w:t>.</w:t>
             </w:r>
+          </w:p>
+          <w:p>
+            <w:pPr>
+              <w:spacing w:after="0" w:line="240" w:lineRule="auto"/>
+              <w:jc w:val="both"/>
+              <w:rPr>
+                <w:rFonts w:ascii="Tahoma" w:hAnsi="Tahoma" w:cs="Tahoma"/>
+                <w:color w:val="000000" w:themeColor="text1"/>
+                <w:sz w:val="20"/>
+                <w:szCs w:val="20"/>
+              </w:rPr>
+            </w:pPr>
           </w:p>
           <w:p>
             <w:pPr>
@@ -1772,6 +2018,7 @@
                 <w:b/>
                 <w:bCs/>
               </w:rPr>
+              <w:lastRenderedPageBreak/>
               <w:t xml:space="preserve">7 – REGRAS </w:t>
             </w:r>
             <w:r>
@@ -1982,8 +2229,6 @@
           <w:szCs w:val="20"/>
         </w:rPr>
       </w:pPr>
-      <w:bookmarkStart w:id="0" w:name="_GoBack"/>
-      <w:bookmarkEnd w:id="0"/>
       <w:r>
         <w:rPr>
           <w:rFonts w:ascii="Tahoma" w:hAnsi="Tahoma" w:cs="Tahoma"/>
@@ -2156,7 +2401,7 @@
                   <o:lock v:ext="edit" aspectratio="t"/>
                 </v:shapetype>
                 <v:shape id="_x0000_i1025" type="#_x0000_t75" style="width:453.75pt;height:356.25pt">
-                  <v:imagedata r:id="rId9" o:title="Editar_fornecedor"/>
+                  <v:imagedata r:id="rId8" o:title="Editar_fornecedor"/>
                 </v:shape>
               </w:pict>
             </w:r>
@@ -2401,7 +2646,7 @@
               </w:rPr>
               <w:pict>
                 <v:shape id="_x0000_i1026" type="#_x0000_t75" style="width:453.75pt;height:340.5pt">
-                  <v:imagedata r:id="rId10" o:title="Editar fornecedor diagrama"/>
+                  <v:imagedata r:id="rId9" o:title="Editar fornecedor diagrama"/>
                 </v:shape>
               </w:pict>
             </w:r>
@@ -2421,8 +2666,8 @@
     </w:p>
     <w:p/>
     <w:sectPr>
-      <w:headerReference w:type="default" r:id="rId11"/>
-      <w:footerReference w:type="default" r:id="rId12"/>
+      <w:headerReference w:type="default" r:id="rId10"/>
+      <w:footerReference w:type="default" r:id="rId11"/>
       <w:pgSz w:w="11906" w:h="16838"/>
       <w:pgMar w:top="1134" w:right="1134" w:bottom="1134" w:left="1701" w:header="709" w:footer="709" w:gutter="0"/>
       <w:cols w:space="708"/>
@@ -2433,7 +2678,7 @@
 </file>
 
 <file path=word/endnotes.xml><?xml version="1.0" encoding="utf-8"?>
-<w:endnotes xmlns:wpc="http://schemas.microsoft.com/office/word/2010/wordprocessingCanvas" xmlns:mc="http://schemas.openxmlformats.org/markup-compatibility/2006" xmlns:o="urn:schemas-microsoft-com:office:office" xmlns:r="http://schemas.openxmlformats.org/officeDocument/2006/relationships" xmlns:m="http://schemas.openxmlformats.org/officeDocument/2006/math" xmlns:v="urn:schemas-microsoft-com:vml" xmlns:wp14="http://schemas.microsoft.com/office/word/2010/wordprocessingDrawing" xmlns:wp="http://schemas.openxmlformats.org/drawingml/2006/wordprocessingDrawing" xmlns:w10="urn:schemas-microsoft-com:office:word" xmlns:w="http://schemas.openxmlformats.org/wordprocessingml/2006/main" xmlns:w14="http://schemas.microsoft.com/office/word/2010/wordml" xmlns:wpg="http://schemas.microsoft.com/office/word/2010/wordprocessingGroup" xmlns:wpi="http://schemas.microsoft.com/office/word/2010/wordprocessingInk" xmlns:wne="http://schemas.microsoft.com/office/word/2006/wordml" xmlns:wps="http://schemas.microsoft.com/office/word/2010/wordprocessingShape" mc:Ignorable="w14 wp14">
+<w:endnotes xmlns:wpc="http://schemas.microsoft.com/office/word/2010/wordprocessingCanvas" xmlns:mc="http://schemas.openxmlformats.org/markup-compatibility/2006" xmlns:o="urn:schemas-microsoft-com:office:office" xmlns:r="http://schemas.openxmlformats.org/officeDocument/2006/relationships" xmlns:m="http://schemas.openxmlformats.org/officeDocument/2006/math" xmlns:v="urn:schemas-microsoft-com:vml" xmlns:wp14="http://schemas.microsoft.com/office/word/2010/wordprocessingDrawing" xmlns:wp="http://schemas.openxmlformats.org/drawingml/2006/wordprocessingDrawing" xmlns:w10="urn:schemas-microsoft-com:office:word" xmlns:w="http://schemas.openxmlformats.org/wordprocessingml/2006/main" xmlns:w14="http://schemas.microsoft.com/office/word/2010/wordml" xmlns:w15="http://schemas.microsoft.com/office/word/2012/wordml" xmlns:wpg="http://schemas.microsoft.com/office/word/2010/wordprocessingGroup" xmlns:wpi="http://schemas.microsoft.com/office/word/2010/wordprocessingInk" xmlns:wne="http://schemas.microsoft.com/office/word/2006/wordml" xmlns:wps="http://schemas.microsoft.com/office/word/2010/wordprocessingShape" mc:Ignorable="w14 w15 wp14">
   <w:endnote w:type="separator" w:id="-1">
     <w:p>
       <w:pPr>
@@ -2458,7 +2703,7 @@
 </file>
 
 <file path=word/footer1.xml><?xml version="1.0" encoding="utf-8"?>
-<w:ftr xmlns:wpc="http://schemas.microsoft.com/office/word/2010/wordprocessingCanvas" xmlns:mc="http://schemas.openxmlformats.org/markup-compatibility/2006" xmlns:o="urn:schemas-microsoft-com:office:office" xmlns:r="http://schemas.openxmlformats.org/officeDocument/2006/relationships" xmlns:m="http://schemas.openxmlformats.org/officeDocument/2006/math" xmlns:v="urn:schemas-microsoft-com:vml" xmlns:wp14="http://schemas.microsoft.com/office/word/2010/wordprocessingDrawing" xmlns:wp="http://schemas.openxmlformats.org/drawingml/2006/wordprocessingDrawing" xmlns:w10="urn:schemas-microsoft-com:office:word" xmlns:w="http://schemas.openxmlformats.org/wordprocessingml/2006/main" xmlns:w14="http://schemas.microsoft.com/office/word/2010/wordml" xmlns:wpg="http://schemas.microsoft.com/office/word/2010/wordprocessingGroup" xmlns:wpi="http://schemas.microsoft.com/office/word/2010/wordprocessingInk" xmlns:wne="http://schemas.microsoft.com/office/word/2006/wordml" xmlns:wps="http://schemas.microsoft.com/office/word/2010/wordprocessingShape" mc:Ignorable="w14 wp14">
+<w:ftr xmlns:wpc="http://schemas.microsoft.com/office/word/2010/wordprocessingCanvas" xmlns:mc="http://schemas.openxmlformats.org/markup-compatibility/2006" xmlns:o="urn:schemas-microsoft-com:office:office" xmlns:r="http://schemas.openxmlformats.org/officeDocument/2006/relationships" xmlns:m="http://schemas.openxmlformats.org/officeDocument/2006/math" xmlns:v="urn:schemas-microsoft-com:vml" xmlns:wp14="http://schemas.microsoft.com/office/word/2010/wordprocessingDrawing" xmlns:wp="http://schemas.openxmlformats.org/drawingml/2006/wordprocessingDrawing" xmlns:w10="urn:schemas-microsoft-com:office:word" xmlns:w="http://schemas.openxmlformats.org/wordprocessingml/2006/main" xmlns:w14="http://schemas.microsoft.com/office/word/2010/wordml" xmlns:w15="http://schemas.microsoft.com/office/word/2012/wordml" xmlns:wpg="http://schemas.microsoft.com/office/word/2010/wordprocessingGroup" xmlns:wpi="http://schemas.microsoft.com/office/word/2010/wordprocessingInk" xmlns:wne="http://schemas.microsoft.com/office/word/2006/wordml" xmlns:wps="http://schemas.microsoft.com/office/word/2010/wordprocessingShape" mc:Ignorable="w14 w15 wp14">
   <w:p>
     <w:pPr>
       <w:pStyle w:val="Rodap"/>
@@ -2491,7 +2736,7 @@
 </file>
 
 <file path=word/footnotes.xml><?xml version="1.0" encoding="utf-8"?>
-<w:footnotes xmlns:wpc="http://schemas.microsoft.com/office/word/2010/wordprocessingCanvas" xmlns:mc="http://schemas.openxmlformats.org/markup-compatibility/2006" xmlns:o="urn:schemas-microsoft-com:office:office" xmlns:r="http://schemas.openxmlformats.org/officeDocument/2006/relationships" xmlns:m="http://schemas.openxmlformats.org/officeDocument/2006/math" xmlns:v="urn:schemas-microsoft-com:vml" xmlns:wp14="http://schemas.microsoft.com/office/word/2010/wordprocessingDrawing" xmlns:wp="http://schemas.openxmlformats.org/drawingml/2006/wordprocessingDrawing" xmlns:w10="urn:schemas-microsoft-com:office:word" xmlns:w="http://schemas.openxmlformats.org/wordprocessingml/2006/main" xmlns:w14="http://schemas.microsoft.com/office/word/2010/wordml" xmlns:wpg="http://schemas.microsoft.com/office/word/2010/wordprocessingGroup" xmlns:wpi="http://schemas.microsoft.com/office/word/2010/wordprocessingInk" xmlns:wne="http://schemas.microsoft.com/office/word/2006/wordml" xmlns:wps="http://schemas.microsoft.com/office/word/2010/wordprocessingShape" mc:Ignorable="w14 wp14">
+<w:footnotes xmlns:wpc="http://schemas.microsoft.com/office/word/2010/wordprocessingCanvas" xmlns:mc="http://schemas.openxmlformats.org/markup-compatibility/2006" xmlns:o="urn:schemas-microsoft-com:office:office" xmlns:r="http://schemas.openxmlformats.org/officeDocument/2006/relationships" xmlns:m="http://schemas.openxmlformats.org/officeDocument/2006/math" xmlns:v="urn:schemas-microsoft-com:vml" xmlns:wp14="http://schemas.microsoft.com/office/word/2010/wordprocessingDrawing" xmlns:wp="http://schemas.openxmlformats.org/drawingml/2006/wordprocessingDrawing" xmlns:w10="urn:schemas-microsoft-com:office:word" xmlns:w="http://schemas.openxmlformats.org/wordprocessingml/2006/main" xmlns:w14="http://schemas.microsoft.com/office/word/2010/wordml" xmlns:w15="http://schemas.microsoft.com/office/word/2012/wordml" xmlns:wpg="http://schemas.microsoft.com/office/word/2010/wordprocessingGroup" xmlns:wpi="http://schemas.microsoft.com/office/word/2010/wordprocessingInk" xmlns:wne="http://schemas.microsoft.com/office/word/2006/wordml" xmlns:wps="http://schemas.microsoft.com/office/word/2010/wordprocessingShape" mc:Ignorable="w14 w15 wp14">
   <w:footnote w:type="separator" w:id="-1">
     <w:p>
       <w:pPr>
@@ -2516,7 +2761,7 @@
 </file>
 
 <file path=word/header1.xml><?xml version="1.0" encoding="utf-8"?>
-<w:hdr xmlns:wpc="http://schemas.microsoft.com/office/word/2010/wordprocessingCanvas" xmlns:mc="http://schemas.openxmlformats.org/markup-compatibility/2006" xmlns:o="urn:schemas-microsoft-com:office:office" xmlns:r="http://schemas.openxmlformats.org/officeDocument/2006/relationships" xmlns:m="http://schemas.openxmlformats.org/officeDocument/2006/math" xmlns:v="urn:schemas-microsoft-com:vml" xmlns:wp14="http://schemas.microsoft.com/office/word/2010/wordprocessingDrawing" xmlns:wp="http://schemas.openxmlformats.org/drawingml/2006/wordprocessingDrawing" xmlns:w10="urn:schemas-microsoft-com:office:word" xmlns:w="http://schemas.openxmlformats.org/wordprocessingml/2006/main" xmlns:w14="http://schemas.microsoft.com/office/word/2010/wordml" xmlns:wpg="http://schemas.microsoft.com/office/word/2010/wordprocessingGroup" xmlns:wpi="http://schemas.microsoft.com/office/word/2010/wordprocessingInk" xmlns:wne="http://schemas.microsoft.com/office/word/2006/wordml" xmlns:wps="http://schemas.microsoft.com/office/word/2010/wordprocessingShape" mc:Ignorable="w14 wp14">
+<w:hdr xmlns:wpc="http://schemas.microsoft.com/office/word/2010/wordprocessingCanvas" xmlns:mc="http://schemas.openxmlformats.org/markup-compatibility/2006" xmlns:o="urn:schemas-microsoft-com:office:office" xmlns:r="http://schemas.openxmlformats.org/officeDocument/2006/relationships" xmlns:m="http://schemas.openxmlformats.org/officeDocument/2006/math" xmlns:v="urn:schemas-microsoft-com:vml" xmlns:wp14="http://schemas.microsoft.com/office/word/2010/wordprocessingDrawing" xmlns:wp="http://schemas.openxmlformats.org/drawingml/2006/wordprocessingDrawing" xmlns:w10="urn:schemas-microsoft-com:office:word" xmlns:w="http://schemas.openxmlformats.org/wordprocessingml/2006/main" xmlns:w14="http://schemas.microsoft.com/office/word/2010/wordml" xmlns:w15="http://schemas.microsoft.com/office/word/2012/wordml" xmlns:wpg="http://schemas.microsoft.com/office/word/2010/wordprocessingGroup" xmlns:wpi="http://schemas.microsoft.com/office/word/2010/wordprocessingInk" xmlns:wne="http://schemas.microsoft.com/office/word/2006/wordml" xmlns:wps="http://schemas.microsoft.com/office/word/2010/wordprocessingShape" mc:Ignorable="w14 w15 wp14">
   <w:tbl>
     <w:tblPr>
       <w:tblStyle w:val="Tabelacomgrade"/>
@@ -2560,22 +2805,16 @@
             <w:rPr>
               <w:b/>
             </w:rPr>
-            <w:t>DESCRIÇÃO CASO DE USO + PROTÓTIPO TELAS + DIAGRAMA</w:t>
+            <w:t xml:space="preserve">DESCRIÇÃO CASO DE USO + PROTÓTIPO TELAS + </w:t>
           </w:r>
           <w:proofErr w:type="gramStart"/>
           <w:r>
             <w:rPr>
               <w:b/>
             </w:rPr>
-            <w:t xml:space="preserve">  </w:t>
+            <w:t>DIAGRAMA  SEQUÊNCIA</w:t>
           </w:r>
           <w:proofErr w:type="gramEnd"/>
-          <w:r>
-            <w:rPr>
-              <w:b/>
-            </w:rPr>
-            <w:t>SEQUÊNCIA</w:t>
-          </w:r>
         </w:p>
       </w:tc>
       <w:tc>
@@ -2668,7 +2907,7 @@
 </file>
 
 <file path=word/numbering.xml><?xml version="1.0" encoding="utf-8"?>
-<w:numbering xmlns:wpc="http://schemas.microsoft.com/office/word/2010/wordprocessingCanvas" xmlns:mc="http://schemas.openxmlformats.org/markup-compatibility/2006" xmlns:o="urn:schemas-microsoft-com:office:office" xmlns:r="http://schemas.openxmlformats.org/officeDocument/2006/relationships" xmlns:m="http://schemas.openxmlformats.org/officeDocument/2006/math" xmlns:v="urn:schemas-microsoft-com:vml" xmlns:wp14="http://schemas.microsoft.com/office/word/2010/wordprocessingDrawing" xmlns:wp="http://schemas.openxmlformats.org/drawingml/2006/wordprocessingDrawing" xmlns:w10="urn:schemas-microsoft-com:office:word" xmlns:w="http://schemas.openxmlformats.org/wordprocessingml/2006/main" xmlns:w14="http://schemas.microsoft.com/office/word/2010/wordml" xmlns:wpg="http://schemas.microsoft.com/office/word/2010/wordprocessingGroup" xmlns:wpi="http://schemas.microsoft.com/office/word/2010/wordprocessingInk" xmlns:wne="http://schemas.microsoft.com/office/word/2006/wordml" xmlns:wps="http://schemas.microsoft.com/office/word/2010/wordprocessingShape" mc:Ignorable="w14 wp14">
+<w:numbering xmlns:wpc="http://schemas.microsoft.com/office/word/2010/wordprocessingCanvas" xmlns:mc="http://schemas.openxmlformats.org/markup-compatibility/2006" xmlns:o="urn:schemas-microsoft-com:office:office" xmlns:r="http://schemas.openxmlformats.org/officeDocument/2006/relationships" xmlns:m="http://schemas.openxmlformats.org/officeDocument/2006/math" xmlns:v="urn:schemas-microsoft-com:vml" xmlns:wp14="http://schemas.microsoft.com/office/word/2010/wordprocessingDrawing" xmlns:wp="http://schemas.openxmlformats.org/drawingml/2006/wordprocessingDrawing" xmlns:w10="urn:schemas-microsoft-com:office:word" xmlns:w="http://schemas.openxmlformats.org/wordprocessingml/2006/main" xmlns:w14="http://schemas.microsoft.com/office/word/2010/wordml" xmlns:w15="http://schemas.microsoft.com/office/word/2012/wordml" xmlns:wpg="http://schemas.microsoft.com/office/word/2010/wordprocessingGroup" xmlns:wpi="http://schemas.microsoft.com/office/word/2010/wordprocessingInk" xmlns:wne="http://schemas.microsoft.com/office/word/2006/wordml" xmlns:wps="http://schemas.microsoft.com/office/word/2010/wordprocessingShape" mc:Ignorable="w14 w15 wp14">
   <w:abstractNum w:abstractNumId="0">
     <w:nsid w:val="002079BC"/>
     <w:multiLevelType w:val="hybridMultilevel"/>
@@ -3464,6 +3703,122 @@
     </w:lvl>
   </w:abstractNum>
   <w:abstractNum w:abstractNumId="7">
+    <w:nsid w:val="29845ACD"/>
+    <w:multiLevelType w:val="hybridMultilevel"/>
+    <w:tmpl w:val="3918AEEC"/>
+    <w:lvl w:ilvl="0" w:tplc="A664E4B0">
+      <w:start w:val="1"/>
+      <w:numFmt w:val="decimal"/>
+      <w:lvlText w:val="%1."/>
+      <w:lvlJc w:val="left"/>
+      <w:pPr>
+        <w:tabs>
+          <w:tab w:val="num" w:pos="1068"/>
+        </w:tabs>
+        <w:ind w:left="1068" w:hanging="360"/>
+      </w:pPr>
+      <w:rPr>
+        <w:rFonts w:hint="default"/>
+      </w:rPr>
+    </w:lvl>
+    <w:lvl w:ilvl="1" w:tplc="04160019" w:tentative="1">
+      <w:start w:val="1"/>
+      <w:numFmt w:val="lowerLetter"/>
+      <w:lvlText w:val="%2."/>
+      <w:lvlJc w:val="left"/>
+      <w:pPr>
+        <w:tabs>
+          <w:tab w:val="num" w:pos="2148"/>
+        </w:tabs>
+        <w:ind w:left="2148" w:hanging="360"/>
+      </w:pPr>
+    </w:lvl>
+    <w:lvl w:ilvl="2" w:tplc="0416001B" w:tentative="1">
+      <w:start w:val="1"/>
+      <w:numFmt w:val="lowerRoman"/>
+      <w:lvlText w:val="%3."/>
+      <w:lvlJc w:val="right"/>
+      <w:pPr>
+        <w:tabs>
+          <w:tab w:val="num" w:pos="2868"/>
+        </w:tabs>
+        <w:ind w:left="2868" w:hanging="180"/>
+      </w:pPr>
+    </w:lvl>
+    <w:lvl w:ilvl="3" w:tplc="0416000F" w:tentative="1">
+      <w:start w:val="1"/>
+      <w:numFmt w:val="decimal"/>
+      <w:lvlText w:val="%4."/>
+      <w:lvlJc w:val="left"/>
+      <w:pPr>
+        <w:tabs>
+          <w:tab w:val="num" w:pos="3588"/>
+        </w:tabs>
+        <w:ind w:left="3588" w:hanging="360"/>
+      </w:pPr>
+    </w:lvl>
+    <w:lvl w:ilvl="4" w:tplc="04160019" w:tentative="1">
+      <w:start w:val="1"/>
+      <w:numFmt w:val="lowerLetter"/>
+      <w:lvlText w:val="%5."/>
+      <w:lvlJc w:val="left"/>
+      <w:pPr>
+        <w:tabs>
+          <w:tab w:val="num" w:pos="4308"/>
+        </w:tabs>
+        <w:ind w:left="4308" w:hanging="360"/>
+      </w:pPr>
+    </w:lvl>
+    <w:lvl w:ilvl="5" w:tplc="0416001B" w:tentative="1">
+      <w:start w:val="1"/>
+      <w:numFmt w:val="lowerRoman"/>
+      <w:lvlText w:val="%6."/>
+      <w:lvlJc w:val="right"/>
+      <w:pPr>
+        <w:tabs>
+          <w:tab w:val="num" w:pos="5028"/>
+        </w:tabs>
+        <w:ind w:left="5028" w:hanging="180"/>
+      </w:pPr>
+    </w:lvl>
+    <w:lvl w:ilvl="6" w:tplc="0416000F" w:tentative="1">
+      <w:start w:val="1"/>
+      <w:numFmt w:val="decimal"/>
+      <w:lvlText w:val="%7."/>
+      <w:lvlJc w:val="left"/>
+      <w:pPr>
+        <w:tabs>
+          <w:tab w:val="num" w:pos="5748"/>
+        </w:tabs>
+        <w:ind w:left="5748" w:hanging="360"/>
+      </w:pPr>
+    </w:lvl>
+    <w:lvl w:ilvl="7" w:tplc="04160019" w:tentative="1">
+      <w:start w:val="1"/>
+      <w:numFmt w:val="lowerLetter"/>
+      <w:lvlText w:val="%8."/>
+      <w:lvlJc w:val="left"/>
+      <w:pPr>
+        <w:tabs>
+          <w:tab w:val="num" w:pos="6468"/>
+        </w:tabs>
+        <w:ind w:left="6468" w:hanging="360"/>
+      </w:pPr>
+    </w:lvl>
+    <w:lvl w:ilvl="8" w:tplc="0416001B" w:tentative="1">
+      <w:start w:val="1"/>
+      <w:numFmt w:val="lowerRoman"/>
+      <w:lvlText w:val="%9."/>
+      <w:lvlJc w:val="right"/>
+      <w:pPr>
+        <w:tabs>
+          <w:tab w:val="num" w:pos="7188"/>
+        </w:tabs>
+        <w:ind w:left="7188" w:hanging="180"/>
+      </w:pPr>
+    </w:lvl>
+  </w:abstractNum>
+  <w:abstractNum w:abstractNumId="8">
     <w:nsid w:val="30403BD8"/>
     <w:multiLevelType w:val="hybridMultilevel"/>
     <w:tmpl w:val="2FE242CE"/>
@@ -3576,7 +3931,7 @@
       </w:pPr>
     </w:lvl>
   </w:abstractNum>
-  <w:abstractNum w:abstractNumId="8">
+  <w:abstractNum w:abstractNumId="9">
     <w:nsid w:val="30416D8A"/>
     <w:multiLevelType w:val="hybridMultilevel"/>
     <w:tmpl w:val="17BCCE04"/>
@@ -3689,7 +4044,7 @@
       </w:pPr>
     </w:lvl>
   </w:abstractNum>
-  <w:abstractNum w:abstractNumId="9">
+  <w:abstractNum w:abstractNumId="10">
     <w:nsid w:val="30FE4DD4"/>
     <w:multiLevelType w:val="multilevel"/>
     <w:tmpl w:val="87B25294"/>
@@ -3830,7 +4185,7 @@
       </w:rPr>
     </w:lvl>
   </w:abstractNum>
-  <w:abstractNum w:abstractNumId="10">
+  <w:abstractNum w:abstractNumId="11">
     <w:nsid w:val="325D5A96"/>
     <w:multiLevelType w:val="hybridMultilevel"/>
     <w:tmpl w:val="C16CD8A4"/>
@@ -3946,7 +4301,7 @@
       </w:pPr>
     </w:lvl>
   </w:abstractNum>
-  <w:abstractNum w:abstractNumId="11">
+  <w:abstractNum w:abstractNumId="12">
     <w:nsid w:val="34224413"/>
     <w:multiLevelType w:val="hybridMultilevel"/>
     <w:tmpl w:val="0A78113E"/>
@@ -4059,7 +4414,7 @@
       </w:pPr>
     </w:lvl>
   </w:abstractNum>
-  <w:abstractNum w:abstractNumId="12">
+  <w:abstractNum w:abstractNumId="13">
     <w:nsid w:val="593A6171"/>
     <w:multiLevelType w:val="hybridMultilevel"/>
     <w:tmpl w:val="0706E332"/>
@@ -4172,7 +4527,7 @@
       </w:rPr>
     </w:lvl>
   </w:abstractNum>
-  <w:abstractNum w:abstractNumId="13">
+  <w:abstractNum w:abstractNumId="14">
     <w:nsid w:val="5B10346E"/>
     <w:multiLevelType w:val="hybridMultilevel"/>
     <w:tmpl w:val="3918AEEC"/>
@@ -4288,7 +4643,7 @@
       </w:pPr>
     </w:lvl>
   </w:abstractNum>
-  <w:abstractNum w:abstractNumId="14">
+  <w:abstractNum w:abstractNumId="15">
     <w:nsid w:val="5ED72295"/>
     <w:multiLevelType w:val="hybridMultilevel"/>
     <w:tmpl w:val="5C28D4EA"/>
@@ -4401,7 +4756,124 @@
       </w:pPr>
     </w:lvl>
   </w:abstractNum>
-  <w:abstractNum w:abstractNumId="15">
+  <w:abstractNum w:abstractNumId="16">
+    <w:nsid w:val="5EFB0156"/>
+    <w:multiLevelType w:val="hybridMultilevel"/>
+    <w:tmpl w:val="C310B450"/>
+    <w:lvl w:ilvl="0" w:tplc="F44E1744">
+      <w:start w:val="1"/>
+      <w:numFmt w:val="decimal"/>
+      <w:lvlText w:val="%1."/>
+      <w:lvlJc w:val="left"/>
+      <w:pPr>
+        <w:tabs>
+          <w:tab w:val="num" w:pos="1068"/>
+        </w:tabs>
+        <w:ind w:left="1068" w:hanging="360"/>
+      </w:pPr>
+      <w:rPr>
+        <w:rFonts w:hint="default"/>
+        <w:b w:val="0"/>
+      </w:rPr>
+    </w:lvl>
+    <w:lvl w:ilvl="1" w:tplc="04160019" w:tentative="1">
+      <w:start w:val="1"/>
+      <w:numFmt w:val="lowerLetter"/>
+      <w:lvlText w:val="%2."/>
+      <w:lvlJc w:val="left"/>
+      <w:pPr>
+        <w:tabs>
+          <w:tab w:val="num" w:pos="2148"/>
+        </w:tabs>
+        <w:ind w:left="2148" w:hanging="360"/>
+      </w:pPr>
+    </w:lvl>
+    <w:lvl w:ilvl="2" w:tplc="0416001B" w:tentative="1">
+      <w:start w:val="1"/>
+      <w:numFmt w:val="lowerRoman"/>
+      <w:lvlText w:val="%3."/>
+      <w:lvlJc w:val="right"/>
+      <w:pPr>
+        <w:tabs>
+          <w:tab w:val="num" w:pos="2868"/>
+        </w:tabs>
+        <w:ind w:left="2868" w:hanging="180"/>
+      </w:pPr>
+    </w:lvl>
+    <w:lvl w:ilvl="3" w:tplc="0416000F" w:tentative="1">
+      <w:start w:val="1"/>
+      <w:numFmt w:val="decimal"/>
+      <w:lvlText w:val="%4."/>
+      <w:lvlJc w:val="left"/>
+      <w:pPr>
+        <w:tabs>
+          <w:tab w:val="num" w:pos="3588"/>
+        </w:tabs>
+        <w:ind w:left="3588" w:hanging="360"/>
+      </w:pPr>
+    </w:lvl>
+    <w:lvl w:ilvl="4" w:tplc="04160019" w:tentative="1">
+      <w:start w:val="1"/>
+      <w:numFmt w:val="lowerLetter"/>
+      <w:lvlText w:val="%5."/>
+      <w:lvlJc w:val="left"/>
+      <w:pPr>
+        <w:tabs>
+          <w:tab w:val="num" w:pos="4308"/>
+        </w:tabs>
+        <w:ind w:left="4308" w:hanging="360"/>
+      </w:pPr>
+    </w:lvl>
+    <w:lvl w:ilvl="5" w:tplc="0416001B" w:tentative="1">
+      <w:start w:val="1"/>
+      <w:numFmt w:val="lowerRoman"/>
+      <w:lvlText w:val="%6."/>
+      <w:lvlJc w:val="right"/>
+      <w:pPr>
+        <w:tabs>
+          <w:tab w:val="num" w:pos="5028"/>
+        </w:tabs>
+        <w:ind w:left="5028" w:hanging="180"/>
+      </w:pPr>
+    </w:lvl>
+    <w:lvl w:ilvl="6" w:tplc="0416000F" w:tentative="1">
+      <w:start w:val="1"/>
+      <w:numFmt w:val="decimal"/>
+      <w:lvlText w:val="%7."/>
+      <w:lvlJc w:val="left"/>
+      <w:pPr>
+        <w:tabs>
+          <w:tab w:val="num" w:pos="5748"/>
+        </w:tabs>
+        <w:ind w:left="5748" w:hanging="360"/>
+      </w:pPr>
+    </w:lvl>
+    <w:lvl w:ilvl="7" w:tplc="04160019" w:tentative="1">
+      <w:start w:val="1"/>
+      <w:numFmt w:val="lowerLetter"/>
+      <w:lvlText w:val="%8."/>
+      <w:lvlJc w:val="left"/>
+      <w:pPr>
+        <w:tabs>
+          <w:tab w:val="num" w:pos="6468"/>
+        </w:tabs>
+        <w:ind w:left="6468" w:hanging="360"/>
+      </w:pPr>
+    </w:lvl>
+    <w:lvl w:ilvl="8" w:tplc="0416001B" w:tentative="1">
+      <w:start w:val="1"/>
+      <w:numFmt w:val="lowerRoman"/>
+      <w:lvlText w:val="%9."/>
+      <w:lvlJc w:val="right"/>
+      <w:pPr>
+        <w:tabs>
+          <w:tab w:val="num" w:pos="7188"/>
+        </w:tabs>
+        <w:ind w:left="7188" w:hanging="180"/>
+      </w:pPr>
+    </w:lvl>
+  </w:abstractNum>
+  <w:abstractNum w:abstractNumId="17">
     <w:nsid w:val="61442CD6"/>
     <w:multiLevelType w:val="hybridMultilevel"/>
     <w:tmpl w:val="988CBF16"/>
@@ -4514,7 +4986,7 @@
       </w:pPr>
     </w:lvl>
   </w:abstractNum>
-  <w:abstractNum w:abstractNumId="16">
+  <w:abstractNum w:abstractNumId="18">
     <w:nsid w:val="679B7D64"/>
     <w:multiLevelType w:val="hybridMultilevel"/>
     <w:tmpl w:val="C1E89636"/>
@@ -4627,7 +5099,7 @@
       </w:pPr>
     </w:lvl>
   </w:abstractNum>
-  <w:abstractNum w:abstractNumId="17">
+  <w:abstractNum w:abstractNumId="19">
     <w:nsid w:val="69552F4A"/>
     <w:multiLevelType w:val="hybridMultilevel"/>
     <w:tmpl w:val="3918AEEC"/>
@@ -4743,7 +5215,7 @@
       </w:pPr>
     </w:lvl>
   </w:abstractNum>
-  <w:abstractNum w:abstractNumId="18">
+  <w:abstractNum w:abstractNumId="20">
     <w:nsid w:val="75BD2C86"/>
     <w:multiLevelType w:val="hybridMultilevel"/>
     <w:tmpl w:val="DBE6A54C"/>
@@ -4856,7 +5328,7 @@
       </w:pPr>
     </w:lvl>
   </w:abstractNum>
-  <w:abstractNum w:abstractNumId="19">
+  <w:abstractNum w:abstractNumId="21">
     <w:nsid w:val="7E7D42F0"/>
     <w:multiLevelType w:val="hybridMultilevel"/>
     <w:tmpl w:val="3918AEEC"/>
@@ -4973,7 +5445,7 @@
     </w:lvl>
   </w:abstractNum>
   <w:num w:numId="1">
-    <w:abstractNumId w:val="9"/>
+    <w:abstractNumId w:val="10"/>
   </w:num>
   <w:num w:numId="2">
     <w:abstractNumId w:val="2"/>
@@ -4982,16 +5454,16 @@
     <w:abstractNumId w:val="3"/>
   </w:num>
   <w:num w:numId="4">
-    <w:abstractNumId w:val="14"/>
+    <w:abstractNumId w:val="15"/>
   </w:num>
   <w:num w:numId="5">
-    <w:abstractNumId w:val="15"/>
+    <w:abstractNumId w:val="17"/>
   </w:num>
   <w:num w:numId="6">
-    <w:abstractNumId w:val="11"/>
+    <w:abstractNumId w:val="12"/>
   </w:num>
   <w:num w:numId="7">
-    <w:abstractNumId w:val="16"/>
+    <w:abstractNumId w:val="18"/>
   </w:num>
   <w:num w:numId="8">
     <w:abstractNumId w:val="6"/>
@@ -5000,43 +5472,49 @@
     <w:abstractNumId w:val="0"/>
   </w:num>
   <w:num w:numId="10">
-    <w:abstractNumId w:val="7"/>
+    <w:abstractNumId w:val="8"/>
   </w:num>
   <w:num w:numId="11">
-    <w:abstractNumId w:val="8"/>
+    <w:abstractNumId w:val="9"/>
   </w:num>
   <w:num w:numId="12">
-    <w:abstractNumId w:val="18"/>
+    <w:abstractNumId w:val="20"/>
   </w:num>
   <w:num w:numId="13">
     <w:abstractNumId w:val="4"/>
   </w:num>
   <w:num w:numId="14">
-    <w:abstractNumId w:val="12"/>
+    <w:abstractNumId w:val="13"/>
   </w:num>
   <w:num w:numId="15">
     <w:abstractNumId w:val="1"/>
   </w:num>
   <w:num w:numId="16">
-    <w:abstractNumId w:val="13"/>
+    <w:abstractNumId w:val="14"/>
   </w:num>
   <w:num w:numId="17">
     <w:abstractNumId w:val="5"/>
   </w:num>
   <w:num w:numId="18">
-    <w:abstractNumId w:val="10"/>
+    <w:abstractNumId w:val="11"/>
   </w:num>
   <w:num w:numId="19">
-    <w:abstractNumId w:val="17"/>
+    <w:abstractNumId w:val="19"/>
   </w:num>
   <w:num w:numId="20">
-    <w:abstractNumId w:val="19"/>
+    <w:abstractNumId w:val="21"/>
+  </w:num>
+  <w:num w:numId="21">
+    <w:abstractNumId w:val="16"/>
+  </w:num>
+  <w:num w:numId="22">
+    <w:abstractNumId w:val="7"/>
   </w:num>
 </w:numbering>
 </file>
 
 <file path=word/styles.xml><?xml version="1.0" encoding="utf-8"?>
-<w:styles xmlns:mc="http://schemas.openxmlformats.org/markup-compatibility/2006" xmlns:r="http://schemas.openxmlformats.org/officeDocument/2006/relationships" xmlns:w="http://schemas.openxmlformats.org/wordprocessingml/2006/main" xmlns:w14="http://schemas.microsoft.com/office/word/2010/wordml" mc:Ignorable="w14">
+<w:styles xmlns:mc="http://schemas.openxmlformats.org/markup-compatibility/2006" xmlns:r="http://schemas.openxmlformats.org/officeDocument/2006/relationships" xmlns:w="http://schemas.openxmlformats.org/wordprocessingml/2006/main" xmlns:w14="http://schemas.microsoft.com/office/word/2010/wordml" xmlns:w15="http://schemas.microsoft.com/office/word/2012/wordml" mc:Ignorable="w14 w15">
   <w:docDefaults>
     <w:rPrDefault>
       <w:rPr>
@@ -5052,146 +5530,378 @@
       </w:pPr>
     </w:pPrDefault>
   </w:docDefaults>
-  <w:latentStyles w:defLockedState="0" w:defUIPriority="99" w:defSemiHidden="1" w:defUnhideWhenUsed="1" w:defQFormat="0" w:count="267">
-    <w:lsdException w:name="Normal" w:semiHidden="0" w:uiPriority="0" w:unhideWhenUsed="0" w:qFormat="1"/>
-    <w:lsdException w:name="heading 1" w:semiHidden="0" w:uiPriority="9" w:unhideWhenUsed="0" w:qFormat="1"/>
-    <w:lsdException w:name="heading 2" w:uiPriority="9" w:qFormat="1"/>
-    <w:lsdException w:name="heading 3" w:uiPriority="9" w:qFormat="1"/>
-    <w:lsdException w:name="heading 4" w:uiPriority="9" w:qFormat="1"/>
-    <w:lsdException w:name="heading 5" w:uiPriority="9" w:qFormat="1"/>
-    <w:lsdException w:name="heading 6" w:uiPriority="9" w:qFormat="1"/>
-    <w:lsdException w:name="heading 7" w:uiPriority="9" w:qFormat="1"/>
-    <w:lsdException w:name="heading 8" w:uiPriority="9" w:qFormat="1"/>
-    <w:lsdException w:name="heading 9" w:uiPriority="9" w:qFormat="1"/>
-    <w:lsdException w:name="toc 1" w:uiPriority="39"/>
-    <w:lsdException w:name="toc 2" w:uiPriority="39"/>
-    <w:lsdException w:name="toc 3" w:uiPriority="39"/>
-    <w:lsdException w:name="toc 4" w:uiPriority="39"/>
-    <w:lsdException w:name="toc 5" w:uiPriority="39"/>
-    <w:lsdException w:name="toc 6" w:uiPriority="39"/>
-    <w:lsdException w:name="toc 7" w:uiPriority="39"/>
-    <w:lsdException w:name="toc 8" w:uiPriority="39"/>
-    <w:lsdException w:name="toc 9" w:uiPriority="39"/>
-    <w:lsdException w:name="header" w:uiPriority="0"/>
-    <w:lsdException w:name="caption" w:uiPriority="35" w:qFormat="1"/>
-    <w:lsdException w:name="Title" w:semiHidden="0" w:uiPriority="10" w:unhideWhenUsed="0" w:qFormat="1"/>
-    <w:lsdException w:name="Default Paragraph Font" w:uiPriority="1"/>
-    <w:lsdException w:name="Subtitle" w:semiHidden="0" w:uiPriority="11" w:unhideWhenUsed="0" w:qFormat="1"/>
-    <w:lsdException w:name="Hyperlink" w:uiPriority="0"/>
-    <w:lsdException w:name="Strong" w:semiHidden="0" w:uiPriority="22" w:unhideWhenUsed="0" w:qFormat="1"/>
-    <w:lsdException w:name="Emphasis" w:semiHidden="0" w:uiPriority="20" w:unhideWhenUsed="0" w:qFormat="1"/>
-    <w:lsdException w:name="Table Grid" w:semiHidden="0" w:uiPriority="0" w:unhideWhenUsed="0"/>
-    <w:lsdException w:name="Placeholder Text" w:unhideWhenUsed="0"/>
-    <w:lsdException w:name="No Spacing" w:semiHidden="0" w:uiPriority="1" w:unhideWhenUsed="0" w:qFormat="1"/>
-    <w:lsdException w:name="Light Shading" w:semiHidden="0" w:uiPriority="60" w:unhideWhenUsed="0"/>
-    <w:lsdException w:name="Light List" w:semiHidden="0" w:uiPriority="61" w:unhideWhenUsed="0"/>
-    <w:lsdException w:name="Light Grid" w:semiHidden="0" w:uiPriority="62" w:unhideWhenUsed="0"/>
-    <w:lsdException w:name="Medium Shading 1" w:semiHidden="0" w:uiPriority="63" w:unhideWhenUsed="0"/>
-    <w:lsdException w:name="Medium Shading 2" w:semiHidden="0" w:uiPriority="64" w:unhideWhenUsed="0"/>
-    <w:lsdException w:name="Medium List 1" w:semiHidden="0" w:uiPriority="65" w:unhideWhenUsed="0"/>
-    <w:lsdException w:name="Medium List 2" w:semiHidden="0" w:uiPriority="66" w:unhideWhenUsed="0"/>
-    <w:lsdException w:name="Medium Grid 1" w:semiHidden="0" w:uiPriority="67" w:unhideWhenUsed="0"/>
-    <w:lsdException w:name="Medium Grid 2" w:semiHidden="0" w:uiPriority="68" w:unhideWhenUsed="0"/>
-    <w:lsdException w:name="Medium Grid 3" w:semiHidden="0" w:uiPriority="69" w:unhideWhenUsed="0"/>
-    <w:lsdException w:name="Dark List" w:semiHidden="0" w:uiPriority="70" w:unhideWhenUsed="0"/>
-    <w:lsdException w:name="Colorful Shading" w:semiHidden="0" w:uiPriority="71" w:unhideWhenUsed="0"/>
-    <w:lsdException w:name="Colorful List" w:semiHidden="0" w:uiPriority="72" w:unhideWhenUsed="0"/>
-    <w:lsdException w:name="Colorful Grid" w:semiHidden="0" w:uiPriority="73" w:unhideWhenUsed="0"/>
-    <w:lsdException w:name="Light Shading Accent 1" w:semiHidden="0" w:uiPriority="60" w:unhideWhenUsed="0"/>
-    <w:lsdException w:name="Light List Accent 1" w:semiHidden="0" w:uiPriority="61" w:unhideWhenUsed="0"/>
-    <w:lsdException w:name="Light Grid Accent 1" w:semiHidden="0" w:uiPriority="62" w:unhideWhenUsed="0"/>
-    <w:lsdException w:name="Medium Shading 1 Accent 1" w:semiHidden="0" w:uiPriority="63" w:unhideWhenUsed="0"/>
-    <w:lsdException w:name="Medium Shading 2 Accent 1" w:semiHidden="0" w:uiPriority="64" w:unhideWhenUsed="0"/>
-    <w:lsdException w:name="Medium List 1 Accent 1" w:semiHidden="0" w:uiPriority="65" w:unhideWhenUsed="0"/>
-    <w:lsdException w:name="Revision" w:unhideWhenUsed="0"/>
-    <w:lsdException w:name="List Paragraph" w:semiHidden="0" w:uiPriority="34" w:unhideWhenUsed="0" w:qFormat="1"/>
-    <w:lsdException w:name="Quote" w:semiHidden="0" w:uiPriority="29" w:unhideWhenUsed="0" w:qFormat="1"/>
-    <w:lsdException w:name="Intense Quote" w:semiHidden="0" w:uiPriority="30" w:unhideWhenUsed="0" w:qFormat="1"/>
-    <w:lsdException w:name="Medium List 2 Accent 1" w:semiHidden="0" w:uiPriority="66" w:unhideWhenUsed="0"/>
-    <w:lsdException w:name="Medium Grid 1 Accent 1" w:semiHidden="0" w:uiPriority="67" w:unhideWhenUsed="0"/>
-    <w:lsdException w:name="Medium Grid 2 Accent 1" w:semiHidden="0" w:uiPriority="68" w:unhideWhenUsed="0"/>
-    <w:lsdException w:name="Medium Grid 3 Accent 1" w:semiHidden="0" w:uiPriority="69" w:unhideWhenUsed="0"/>
-    <w:lsdException w:name="Dark List Accent 1" w:semiHidden="0" w:uiPriority="70" w:unhideWhenUsed="0"/>
-    <w:lsdException w:name="Colorful Shading Accent 1" w:semiHidden="0" w:uiPriority="71" w:unhideWhenUsed="0"/>
-    <w:lsdException w:name="Colorful List Accent 1" w:semiHidden="0" w:uiPriority="72" w:unhideWhenUsed="0"/>
-    <w:lsdException w:name="Colorful Grid Accent 1" w:semiHidden="0" w:uiPriority="73" w:unhideWhenUsed="0"/>
-    <w:lsdException w:name="Light Shading Accent 2" w:semiHidden="0" w:uiPriority="60" w:unhideWhenUsed="0"/>
-    <w:lsdException w:name="Light List Accent 2" w:semiHidden="0" w:uiPriority="61" w:unhideWhenUsed="0"/>
-    <w:lsdException w:name="Light Grid Accent 2" w:semiHidden="0" w:uiPriority="62" w:unhideWhenUsed="0"/>
-    <w:lsdException w:name="Medium Shading 1 Accent 2" w:semiHidden="0" w:uiPriority="63" w:unhideWhenUsed="0"/>
-    <w:lsdException w:name="Medium Shading 2 Accent 2" w:semiHidden="0" w:uiPriority="64" w:unhideWhenUsed="0"/>
-    <w:lsdException w:name="Medium List 1 Accent 2" w:semiHidden="0" w:uiPriority="65" w:unhideWhenUsed="0"/>
-    <w:lsdException w:name="Medium List 2 Accent 2" w:semiHidden="0" w:uiPriority="66" w:unhideWhenUsed="0"/>
-    <w:lsdException w:name="Medium Grid 1 Accent 2" w:semiHidden="0" w:uiPriority="67" w:unhideWhenUsed="0"/>
-    <w:lsdException w:name="Medium Grid 2 Accent 2" w:semiHidden="0" w:uiPriority="68" w:unhideWhenUsed="0"/>
-    <w:lsdException w:name="Medium Grid 3 Accent 2" w:semiHidden="0" w:uiPriority="69" w:unhideWhenUsed="0"/>
-    <w:lsdException w:name="Dark List Accent 2" w:semiHidden="0" w:uiPriority="70" w:unhideWhenUsed="0"/>
-    <w:lsdException w:name="Colorful Shading Accent 2" w:semiHidden="0" w:uiPriority="71" w:unhideWhenUsed="0"/>
-    <w:lsdException w:name="Colorful List Accent 2" w:semiHidden="0" w:uiPriority="72" w:unhideWhenUsed="0"/>
-    <w:lsdException w:name="Colorful Grid Accent 2" w:semiHidden="0" w:uiPriority="73" w:unhideWhenUsed="0"/>
-    <w:lsdException w:name="Light Shading Accent 3" w:semiHidden="0" w:uiPriority="60" w:unhideWhenUsed="0"/>
-    <w:lsdException w:name="Light List Accent 3" w:semiHidden="0" w:uiPriority="61" w:unhideWhenUsed="0"/>
-    <w:lsdException w:name="Light Grid Accent 3" w:semiHidden="0" w:uiPriority="62" w:unhideWhenUsed="0"/>
-    <w:lsdException w:name="Medium Shading 1 Accent 3" w:semiHidden="0" w:uiPriority="63" w:unhideWhenUsed="0"/>
-    <w:lsdException w:name="Medium Shading 2 Accent 3" w:semiHidden="0" w:uiPriority="64" w:unhideWhenUsed="0"/>
-    <w:lsdException w:name="Medium List 1 Accent 3" w:semiHidden="0" w:uiPriority="65" w:unhideWhenUsed="0"/>
-    <w:lsdException w:name="Medium List 2 Accent 3" w:semiHidden="0" w:uiPriority="66" w:unhideWhenUsed="0"/>
-    <w:lsdException w:name="Medium Grid 1 Accent 3" w:semiHidden="0" w:uiPriority="67" w:unhideWhenUsed="0"/>
-    <w:lsdException w:name="Medium Grid 2 Accent 3" w:semiHidden="0" w:uiPriority="68" w:unhideWhenUsed="0"/>
-    <w:lsdException w:name="Medium Grid 3 Accent 3" w:semiHidden="0" w:uiPriority="69" w:unhideWhenUsed="0"/>
-    <w:lsdException w:name="Dark List Accent 3" w:semiHidden="0" w:uiPriority="70" w:unhideWhenUsed="0"/>
-    <w:lsdException w:name="Colorful Shading Accent 3" w:semiHidden="0" w:uiPriority="71" w:unhideWhenUsed="0"/>
-    <w:lsdException w:name="Colorful List Accent 3" w:semiHidden="0" w:uiPriority="72" w:unhideWhenUsed="0"/>
-    <w:lsdException w:name="Colorful Grid Accent 3" w:semiHidden="0" w:uiPriority="73" w:unhideWhenUsed="0"/>
-    <w:lsdException w:name="Light Shading Accent 4" w:semiHidden="0" w:uiPriority="60" w:unhideWhenUsed="0"/>
-    <w:lsdException w:name="Light List Accent 4" w:semiHidden="0" w:uiPriority="61" w:unhideWhenUsed="0"/>
-    <w:lsdException w:name="Light Grid Accent 4" w:semiHidden="0" w:uiPriority="62" w:unhideWhenUsed="0"/>
-    <w:lsdException w:name="Medium Shading 1 Accent 4" w:semiHidden="0" w:uiPriority="63" w:unhideWhenUsed="0"/>
-    <w:lsdException w:name="Medium Shading 2 Accent 4" w:semiHidden="0" w:uiPriority="64" w:unhideWhenUsed="0"/>
-    <w:lsdException w:name="Medium List 1 Accent 4" w:semiHidden="0" w:uiPriority="65" w:unhideWhenUsed="0"/>
-    <w:lsdException w:name="Medium List 2 Accent 4" w:semiHidden="0" w:uiPriority="66" w:unhideWhenUsed="0"/>
-    <w:lsdException w:name="Medium Grid 1 Accent 4" w:semiHidden="0" w:uiPriority="67" w:unhideWhenUsed="0"/>
-    <w:lsdException w:name="Medium Grid 2 Accent 4" w:semiHidden="0" w:uiPriority="68" w:unhideWhenUsed="0"/>
-    <w:lsdException w:name="Medium Grid 3 Accent 4" w:semiHidden="0" w:uiPriority="69" w:unhideWhenUsed="0"/>
-    <w:lsdException w:name="Dark List Accent 4" w:semiHidden="0" w:uiPriority="70" w:unhideWhenUsed="0"/>
-    <w:lsdException w:name="Colorful Shading Accent 4" w:semiHidden="0" w:uiPriority="71" w:unhideWhenUsed="0"/>
-    <w:lsdException w:name="Colorful List Accent 4" w:semiHidden="0" w:uiPriority="72" w:unhideWhenUsed="0"/>
-    <w:lsdException w:name="Colorful Grid Accent 4" w:semiHidden="0" w:uiPriority="73" w:unhideWhenUsed="0"/>
-    <w:lsdException w:name="Light Shading Accent 5" w:semiHidden="0" w:uiPriority="60" w:unhideWhenUsed="0"/>
-    <w:lsdException w:name="Light List Accent 5" w:semiHidden="0" w:uiPriority="61" w:unhideWhenUsed="0"/>
-    <w:lsdException w:name="Light Grid Accent 5" w:semiHidden="0" w:uiPriority="62" w:unhideWhenUsed="0"/>
-    <w:lsdException w:name="Medium Shading 1 Accent 5" w:semiHidden="0" w:uiPriority="63" w:unhideWhenUsed="0"/>
-    <w:lsdException w:name="Medium Shading 2 Accent 5" w:semiHidden="0" w:uiPriority="64" w:unhideWhenUsed="0"/>
-    <w:lsdException w:name="Medium List 1 Accent 5" w:semiHidden="0" w:uiPriority="65" w:unhideWhenUsed="0"/>
-    <w:lsdException w:name="Medium List 2 Accent 5" w:semiHidden="0" w:uiPriority="66" w:unhideWhenUsed="0"/>
-    <w:lsdException w:name="Medium Grid 1 Accent 5" w:semiHidden="0" w:uiPriority="67" w:unhideWhenUsed="0"/>
-    <w:lsdException w:name="Medium Grid 2 Accent 5" w:semiHidden="0" w:uiPriority="68" w:unhideWhenUsed="0"/>
-    <w:lsdException w:name="Medium Grid 3 Accent 5" w:semiHidden="0" w:uiPriority="69" w:unhideWhenUsed="0"/>
-    <w:lsdException w:name="Dark List Accent 5" w:semiHidden="0" w:uiPriority="70" w:unhideWhenUsed="0"/>
-    <w:lsdException w:name="Colorful Shading Accent 5" w:semiHidden="0" w:uiPriority="71" w:unhideWhenUsed="0"/>
-    <w:lsdException w:name="Colorful List Accent 5" w:semiHidden="0" w:uiPriority="72" w:unhideWhenUsed="0"/>
-    <w:lsdException w:name="Colorful Grid Accent 5" w:semiHidden="0" w:uiPriority="73" w:unhideWhenUsed="0"/>
-    <w:lsdException w:name="Light Shading Accent 6" w:semiHidden="0" w:uiPriority="60" w:unhideWhenUsed="0"/>
-    <w:lsdException w:name="Light List Accent 6" w:semiHidden="0" w:uiPriority="61" w:unhideWhenUsed="0"/>
-    <w:lsdException w:name="Light Grid Accent 6" w:semiHidden="0" w:uiPriority="62" w:unhideWhenUsed="0"/>
-    <w:lsdException w:name="Medium Shading 1 Accent 6" w:semiHidden="0" w:uiPriority="63" w:unhideWhenUsed="0"/>
-    <w:lsdException w:name="Medium Shading 2 Accent 6" w:semiHidden="0" w:uiPriority="64" w:unhideWhenUsed="0"/>
-    <w:lsdException w:name="Medium List 1 Accent 6" w:semiHidden="0" w:uiPriority="65" w:unhideWhenUsed="0"/>
-    <w:lsdException w:name="Medium List 2 Accent 6" w:semiHidden="0" w:uiPriority="66" w:unhideWhenUsed="0"/>
-    <w:lsdException w:name="Medium Grid 1 Accent 6" w:semiHidden="0" w:uiPriority="67" w:unhideWhenUsed="0"/>
-    <w:lsdException w:name="Medium Grid 2 Accent 6" w:semiHidden="0" w:uiPriority="68" w:unhideWhenUsed="0"/>
-    <w:lsdException w:name="Medium Grid 3 Accent 6" w:semiHidden="0" w:uiPriority="69" w:unhideWhenUsed="0"/>
-    <w:lsdException w:name="Dark List Accent 6" w:semiHidden="0" w:uiPriority="70" w:unhideWhenUsed="0"/>
-    <w:lsdException w:name="Colorful Shading Accent 6" w:semiHidden="0" w:uiPriority="71" w:unhideWhenUsed="0"/>
-    <w:lsdException w:name="Colorful List Accent 6" w:semiHidden="0" w:uiPriority="72" w:unhideWhenUsed="0"/>
-    <w:lsdException w:name="Colorful Grid Accent 6" w:semiHidden="0" w:uiPriority="73" w:unhideWhenUsed="0"/>
-    <w:lsdException w:name="Subtle Emphasis" w:semiHidden="0" w:uiPriority="19" w:unhideWhenUsed="0" w:qFormat="1"/>
-    <w:lsdException w:name="Intense Emphasis" w:semiHidden="0" w:uiPriority="21" w:unhideWhenUsed="0" w:qFormat="1"/>
-    <w:lsdException w:name="Subtle Reference" w:semiHidden="0" w:uiPriority="31" w:unhideWhenUsed="0" w:qFormat="1"/>
-    <w:lsdException w:name="Intense Reference" w:semiHidden="0" w:uiPriority="32" w:unhideWhenUsed="0" w:qFormat="1"/>
-    <w:lsdException w:name="Book Title" w:semiHidden="0" w:uiPriority="33" w:unhideWhenUsed="0" w:qFormat="1"/>
-    <w:lsdException w:name="Bibliography" w:uiPriority="37"/>
-    <w:lsdException w:name="TOC Heading" w:uiPriority="39" w:qFormat="1"/>
+  <w:latentStyles w:defLockedState="0" w:defUIPriority="99" w:defSemiHidden="0" w:defUnhideWhenUsed="0" w:defQFormat="0" w:count="371">
+    <w:lsdException w:name="Normal" w:uiPriority="0" w:qFormat="1"/>
+    <w:lsdException w:name="heading 1" w:uiPriority="9" w:qFormat="1"/>
+    <w:lsdException w:name="heading 2" w:semiHidden="1" w:uiPriority="9" w:unhideWhenUsed="1" w:qFormat="1"/>
+    <w:lsdException w:name="heading 3" w:semiHidden="1" w:uiPriority="9" w:unhideWhenUsed="1" w:qFormat="1"/>
+    <w:lsdException w:name="heading 4" w:semiHidden="1" w:uiPriority="9" w:unhideWhenUsed="1" w:qFormat="1"/>
+    <w:lsdException w:name="heading 5" w:semiHidden="1" w:uiPriority="9" w:unhideWhenUsed="1" w:qFormat="1"/>
+    <w:lsdException w:name="heading 6" w:semiHidden="1" w:uiPriority="9" w:unhideWhenUsed="1" w:qFormat="1"/>
+    <w:lsdException w:name="heading 7" w:semiHidden="1" w:uiPriority="9" w:unhideWhenUsed="1" w:qFormat="1"/>
+    <w:lsdException w:name="heading 8" w:semiHidden="1" w:uiPriority="9" w:unhideWhenUsed="1" w:qFormat="1"/>
+    <w:lsdException w:name="heading 9" w:semiHidden="1" w:uiPriority="9" w:unhideWhenUsed="1" w:qFormat="1"/>
+    <w:lsdException w:name="index 1" w:semiHidden="1" w:unhideWhenUsed="1"/>
+    <w:lsdException w:name="index 2" w:semiHidden="1" w:unhideWhenUsed="1"/>
+    <w:lsdException w:name="index 3" w:semiHidden="1" w:unhideWhenUsed="1"/>
+    <w:lsdException w:name="index 4" w:semiHidden="1" w:unhideWhenUsed="1"/>
+    <w:lsdException w:name="index 5" w:semiHidden="1" w:unhideWhenUsed="1"/>
+    <w:lsdException w:name="index 6" w:semiHidden="1" w:unhideWhenUsed="1"/>
+    <w:lsdException w:name="index 7" w:semiHidden="1" w:unhideWhenUsed="1"/>
+    <w:lsdException w:name="index 8" w:semiHidden="1" w:unhideWhenUsed="1"/>
+    <w:lsdException w:name="index 9" w:semiHidden="1" w:unhideWhenUsed="1"/>
+    <w:lsdException w:name="toc 1" w:semiHidden="1" w:uiPriority="39" w:unhideWhenUsed="1"/>
+    <w:lsdException w:name="toc 2" w:semiHidden="1" w:uiPriority="39" w:unhideWhenUsed="1"/>
+    <w:lsdException w:name="toc 3" w:semiHidden="1" w:uiPriority="39" w:unhideWhenUsed="1"/>
+    <w:lsdException w:name="toc 4" w:semiHidden="1" w:uiPriority="39" w:unhideWhenUsed="1"/>
+    <w:lsdException w:name="toc 5" w:semiHidden="1" w:uiPriority="39" w:unhideWhenUsed="1"/>
+    <w:lsdException w:name="toc 6" w:semiHidden="1" w:uiPriority="39" w:unhideWhenUsed="1"/>
+    <w:lsdException w:name="toc 7" w:semiHidden="1" w:uiPriority="39" w:unhideWhenUsed="1"/>
+    <w:lsdException w:name="toc 8" w:semiHidden="1" w:uiPriority="39" w:unhideWhenUsed="1"/>
+    <w:lsdException w:name="toc 9" w:semiHidden="1" w:uiPriority="39" w:unhideWhenUsed="1"/>
+    <w:lsdException w:name="Normal Indent" w:semiHidden="1" w:unhideWhenUsed="1"/>
+    <w:lsdException w:name="footnote text" w:semiHidden="1" w:unhideWhenUsed="1"/>
+    <w:lsdException w:name="annotation text" w:semiHidden="1" w:unhideWhenUsed="1"/>
+    <w:lsdException w:name="header" w:semiHidden="1" w:uiPriority="0" w:unhideWhenUsed="1"/>
+    <w:lsdException w:name="footer" w:semiHidden="1" w:unhideWhenUsed="1"/>
+    <w:lsdException w:name="index heading" w:semiHidden="1" w:unhideWhenUsed="1"/>
+    <w:lsdException w:name="caption" w:semiHidden="1" w:uiPriority="35" w:unhideWhenUsed="1" w:qFormat="1"/>
+    <w:lsdException w:name="table of figures" w:semiHidden="1" w:unhideWhenUsed="1"/>
+    <w:lsdException w:name="envelope address" w:semiHidden="1" w:unhideWhenUsed="1"/>
+    <w:lsdException w:name="envelope return" w:semiHidden="1" w:unhideWhenUsed="1"/>
+    <w:lsdException w:name="footnote reference" w:semiHidden="1" w:unhideWhenUsed="1"/>
+    <w:lsdException w:name="annotation reference" w:semiHidden="1" w:unhideWhenUsed="1"/>
+    <w:lsdException w:name="line number" w:semiHidden="1" w:unhideWhenUsed="1"/>
+    <w:lsdException w:name="page number" w:semiHidden="1" w:unhideWhenUsed="1"/>
+    <w:lsdException w:name="endnote reference" w:semiHidden="1" w:unhideWhenUsed="1"/>
+    <w:lsdException w:name="endnote text" w:semiHidden="1" w:unhideWhenUsed="1"/>
+    <w:lsdException w:name="table of authorities" w:semiHidden="1" w:unhideWhenUsed="1"/>
+    <w:lsdException w:name="macro" w:semiHidden="1" w:unhideWhenUsed="1"/>
+    <w:lsdException w:name="toa heading" w:semiHidden="1" w:unhideWhenUsed="1"/>
+    <w:lsdException w:name="List" w:semiHidden="1" w:unhideWhenUsed="1"/>
+    <w:lsdException w:name="List Bullet" w:semiHidden="1" w:unhideWhenUsed="1"/>
+    <w:lsdException w:name="List Number" w:semiHidden="1" w:unhideWhenUsed="1"/>
+    <w:lsdException w:name="List 2" w:semiHidden="1" w:unhideWhenUsed="1"/>
+    <w:lsdException w:name="List 3" w:semiHidden="1" w:unhideWhenUsed="1"/>
+    <w:lsdException w:name="List 4" w:semiHidden="1" w:unhideWhenUsed="1"/>
+    <w:lsdException w:name="List 5" w:semiHidden="1" w:unhideWhenUsed="1"/>
+    <w:lsdException w:name="List Bullet 2" w:semiHidden="1" w:unhideWhenUsed="1"/>
+    <w:lsdException w:name="List Bullet 3" w:semiHidden="1" w:unhideWhenUsed="1"/>
+    <w:lsdException w:name="List Bullet 4" w:semiHidden="1" w:unhideWhenUsed="1"/>
+    <w:lsdException w:name="List Bullet 5" w:semiHidden="1" w:unhideWhenUsed="1"/>
+    <w:lsdException w:name="List Number 2" w:semiHidden="1" w:unhideWhenUsed="1"/>
+    <w:lsdException w:name="List Number 3" w:semiHidden="1" w:unhideWhenUsed="1"/>
+    <w:lsdException w:name="List Number 4" w:semiHidden="1" w:unhideWhenUsed="1"/>
+    <w:lsdException w:name="List Number 5" w:semiHidden="1" w:unhideWhenUsed="1"/>
+    <w:lsdException w:name="Title" w:uiPriority="10" w:qFormat="1"/>
+    <w:lsdException w:name="Closing" w:semiHidden="1" w:unhideWhenUsed="1"/>
+    <w:lsdException w:name="Signature" w:semiHidden="1" w:unhideWhenUsed="1"/>
+    <w:lsdException w:name="Default Paragraph Font" w:semiHidden="1" w:uiPriority="1" w:unhideWhenUsed="1"/>
+    <w:lsdException w:name="Body Text" w:semiHidden="1" w:unhideWhenUsed="1"/>
+    <w:lsdException w:name="Body Text Indent" w:semiHidden="1" w:unhideWhenUsed="1"/>
+    <w:lsdException w:name="List Continue" w:semiHidden="1" w:unhideWhenUsed="1"/>
+    <w:lsdException w:name="List Continue 2" w:semiHidden="1" w:unhideWhenUsed="1"/>
+    <w:lsdException w:name="List Continue 3" w:semiHidden="1" w:unhideWhenUsed="1"/>
+    <w:lsdException w:name="List Continue 4" w:semiHidden="1" w:unhideWhenUsed="1"/>
+    <w:lsdException w:name="List Continue 5" w:semiHidden="1" w:unhideWhenUsed="1"/>
+    <w:lsdException w:name="Message Header" w:semiHidden="1" w:unhideWhenUsed="1"/>
+    <w:lsdException w:name="Subtitle" w:uiPriority="11" w:qFormat="1"/>
+    <w:lsdException w:name="Salutation" w:semiHidden="1" w:unhideWhenUsed="1"/>
+    <w:lsdException w:name="Date" w:semiHidden="1" w:unhideWhenUsed="1"/>
+    <w:lsdException w:name="Body Text First Indent" w:semiHidden="1" w:unhideWhenUsed="1"/>
+    <w:lsdException w:name="Body Text First Indent 2" w:semiHidden="1" w:unhideWhenUsed="1"/>
+    <w:lsdException w:name="Note Heading" w:semiHidden="1" w:unhideWhenUsed="1"/>
+    <w:lsdException w:name="Body Text 2" w:semiHidden="1" w:unhideWhenUsed="1"/>
+    <w:lsdException w:name="Body Text 3" w:semiHidden="1" w:unhideWhenUsed="1"/>
+    <w:lsdException w:name="Body Text Indent 2" w:semiHidden="1" w:unhideWhenUsed="1"/>
+    <w:lsdException w:name="Body Text Indent 3" w:semiHidden="1" w:unhideWhenUsed="1"/>
+    <w:lsdException w:name="Block Text" w:semiHidden="1" w:unhideWhenUsed="1"/>
+    <w:lsdException w:name="Hyperlink" w:semiHidden="1" w:uiPriority="0" w:unhideWhenUsed="1"/>
+    <w:lsdException w:name="FollowedHyperlink" w:semiHidden="1" w:unhideWhenUsed="1"/>
+    <w:lsdException w:name="Strong" w:uiPriority="22" w:qFormat="1"/>
+    <w:lsdException w:name="Emphasis" w:uiPriority="20" w:qFormat="1"/>
+    <w:lsdException w:name="Document Map" w:semiHidden="1" w:unhideWhenUsed="1"/>
+    <w:lsdException w:name="Plain Text" w:semiHidden="1" w:unhideWhenUsed="1"/>
+    <w:lsdException w:name="E-mail Signature" w:semiHidden="1" w:unhideWhenUsed="1"/>
+    <w:lsdException w:name="HTML Top of Form" w:semiHidden="1" w:unhideWhenUsed="1"/>
+    <w:lsdException w:name="HTML Bottom of Form" w:semiHidden="1" w:unhideWhenUsed="1"/>
+    <w:lsdException w:name="Normal (Web)" w:semiHidden="1" w:unhideWhenUsed="1"/>
+    <w:lsdException w:name="HTML Acronym" w:semiHidden="1" w:unhideWhenUsed="1"/>
+    <w:lsdException w:name="HTML Address" w:semiHidden="1" w:unhideWhenUsed="1"/>
+    <w:lsdException w:name="HTML Cite" w:semiHidden="1" w:unhideWhenUsed="1"/>
+    <w:lsdException w:name="HTML Code" w:semiHidden="1" w:unhideWhenUsed="1"/>
+    <w:lsdException w:name="HTML Definition" w:semiHidden="1" w:unhideWhenUsed="1"/>
+    <w:lsdException w:name="HTML Keyboard" w:semiHidden="1" w:unhideWhenUsed="1"/>
+    <w:lsdException w:name="HTML Preformatted" w:semiHidden="1" w:unhideWhenUsed="1"/>
+    <w:lsdException w:name="HTML Sample" w:semiHidden="1" w:unhideWhenUsed="1"/>
+    <w:lsdException w:name="HTML Typewriter" w:semiHidden="1" w:unhideWhenUsed="1"/>
+    <w:lsdException w:name="HTML Variable" w:semiHidden="1" w:unhideWhenUsed="1"/>
+    <w:lsdException w:name="Normal Table" w:semiHidden="1" w:unhideWhenUsed="1"/>
+    <w:lsdException w:name="annotation subject" w:semiHidden="1" w:unhideWhenUsed="1"/>
+    <w:lsdException w:name="No List" w:semiHidden="1" w:unhideWhenUsed="1"/>
+    <w:lsdException w:name="Outline List 1" w:semiHidden="1" w:unhideWhenUsed="1"/>
+    <w:lsdException w:name="Outline List 2" w:semiHidden="1" w:unhideWhenUsed="1"/>
+    <w:lsdException w:name="Outline List 3" w:semiHidden="1" w:unhideWhenUsed="1"/>
+    <w:lsdException w:name="Table Simple 1" w:semiHidden="1" w:unhideWhenUsed="1"/>
+    <w:lsdException w:name="Table Simple 2" w:semiHidden="1" w:unhideWhenUsed="1"/>
+    <w:lsdException w:name="Table Simple 3" w:semiHidden="1" w:unhideWhenUsed="1"/>
+    <w:lsdException w:name="Table Classic 1" w:semiHidden="1" w:unhideWhenUsed="1"/>
+    <w:lsdException w:name="Table Classic 2" w:semiHidden="1" w:unhideWhenUsed="1"/>
+    <w:lsdException w:name="Table Classic 3" w:semiHidden="1" w:unhideWhenUsed="1"/>
+    <w:lsdException w:name="Table Classic 4" w:semiHidden="1" w:unhideWhenUsed="1"/>
+    <w:lsdException w:name="Table Colorful 1" w:semiHidden="1" w:unhideWhenUsed="1"/>
+    <w:lsdException w:name="Table Colorful 2" w:semiHidden="1" w:unhideWhenUsed="1"/>
+    <w:lsdException w:name="Table Colorful 3" w:semiHidden="1" w:unhideWhenUsed="1"/>
+    <w:lsdException w:name="Table Columns 1" w:semiHidden="1" w:unhideWhenUsed="1"/>
+    <w:lsdException w:name="Table Columns 2" w:semiHidden="1" w:unhideWhenUsed="1"/>
+    <w:lsdException w:name="Table Columns 3" w:semiHidden="1" w:unhideWhenUsed="1"/>
+    <w:lsdException w:name="Table Columns 4" w:semiHidden="1" w:unhideWhenUsed="1"/>
+    <w:lsdException w:name="Table Columns 5" w:semiHidden="1" w:unhideWhenUsed="1"/>
+    <w:lsdException w:name="Table Grid 1" w:semiHidden="1" w:unhideWhenUsed="1"/>
+    <w:lsdException w:name="Table Grid 2" w:semiHidden="1" w:unhideWhenUsed="1"/>
+    <w:lsdException w:name="Table Grid 3" w:semiHidden="1" w:unhideWhenUsed="1"/>
+    <w:lsdException w:name="Table Grid 4" w:semiHidden="1" w:unhideWhenUsed="1"/>
+    <w:lsdException w:name="Table Grid 5" w:semiHidden="1" w:unhideWhenUsed="1"/>
+    <w:lsdException w:name="Table Grid 6" w:semiHidden="1" w:unhideWhenUsed="1"/>
+    <w:lsdException w:name="Table Grid 7" w:semiHidden="1" w:unhideWhenUsed="1"/>
+    <w:lsdException w:name="Table Grid 8" w:semiHidden="1" w:unhideWhenUsed="1"/>
+    <w:lsdException w:name="Table List 1" w:semiHidden="1" w:unhideWhenUsed="1"/>
+    <w:lsdException w:name="Table List 2" w:semiHidden="1" w:unhideWhenUsed="1"/>
+    <w:lsdException w:name="Table List 3" w:semiHidden="1" w:unhideWhenUsed="1"/>
+    <w:lsdException w:name="Table List 4" w:semiHidden="1" w:unhideWhenUsed="1"/>
+    <w:lsdException w:name="Table List 5" w:semiHidden="1" w:unhideWhenUsed="1"/>
+    <w:lsdException w:name="Table List 6" w:semiHidden="1" w:unhideWhenUsed="1"/>
+    <w:lsdException w:name="Table List 7" w:semiHidden="1" w:unhideWhenUsed="1"/>
+    <w:lsdException w:name="Table List 8" w:semiHidden="1" w:unhideWhenUsed="1"/>
+    <w:lsdException w:name="Table 3D effects 1" w:semiHidden="1" w:unhideWhenUsed="1"/>
+    <w:lsdException w:name="Table 3D effects 2" w:semiHidden="1" w:unhideWhenUsed="1"/>
+    <w:lsdException w:name="Table 3D effects 3" w:semiHidden="1" w:unhideWhenUsed="1"/>
+    <w:lsdException w:name="Table Contemporary" w:semiHidden="1" w:unhideWhenUsed="1"/>
+    <w:lsdException w:name="Table Elegant" w:semiHidden="1" w:unhideWhenUsed="1"/>
+    <w:lsdException w:name="Table Professional" w:semiHidden="1" w:unhideWhenUsed="1"/>
+    <w:lsdException w:name="Table Subtle 1" w:semiHidden="1" w:unhideWhenUsed="1"/>
+    <w:lsdException w:name="Table Subtle 2" w:semiHidden="1" w:unhideWhenUsed="1"/>
+    <w:lsdException w:name="Table Web 1" w:semiHidden="1" w:unhideWhenUsed="1"/>
+    <w:lsdException w:name="Table Web 2" w:semiHidden="1" w:unhideWhenUsed="1"/>
+    <w:lsdException w:name="Table Web 3" w:semiHidden="1" w:unhideWhenUsed="1"/>
+    <w:lsdException w:name="Balloon Text" w:semiHidden="1" w:unhideWhenUsed="1"/>
+    <w:lsdException w:name="Table Grid" w:uiPriority="0"/>
+    <w:lsdException w:name="Table Theme" w:semiHidden="1" w:unhideWhenUsed="1"/>
+    <w:lsdException w:name="Placeholder Text" w:semiHidden="1"/>
+    <w:lsdException w:name="No Spacing" w:uiPriority="1" w:qFormat="1"/>
+    <w:lsdException w:name="Light Shading" w:uiPriority="60"/>
+    <w:lsdException w:name="Light List" w:uiPriority="61"/>
+    <w:lsdException w:name="Light Grid" w:uiPriority="62"/>
+    <w:lsdException w:name="Medium Shading 1" w:uiPriority="63"/>
+    <w:lsdException w:name="Medium Shading 2" w:uiPriority="64"/>
+    <w:lsdException w:name="Medium List 1" w:uiPriority="65"/>
+    <w:lsdException w:name="Medium List 2" w:uiPriority="66"/>
+    <w:lsdException w:name="Medium Grid 1" w:uiPriority="67"/>
+    <w:lsdException w:name="Medium Grid 2" w:uiPriority="68"/>
+    <w:lsdException w:name="Medium Grid 3" w:uiPriority="69"/>
+    <w:lsdException w:name="Dark List" w:uiPriority="70"/>
+    <w:lsdException w:name="Colorful Shading" w:uiPriority="71"/>
+    <w:lsdException w:name="Colorful List" w:uiPriority="72"/>
+    <w:lsdException w:name="Colorful Grid" w:uiPriority="73"/>
+    <w:lsdException w:name="Light Shading Accent 1" w:uiPriority="60"/>
+    <w:lsdException w:name="Light List Accent 1" w:uiPriority="61"/>
+    <w:lsdException w:name="Light Grid Accent 1" w:uiPriority="62"/>
+    <w:lsdException w:name="Medium Shading 1 Accent 1" w:uiPriority="63"/>
+    <w:lsdException w:name="Medium Shading 2 Accent 1" w:uiPriority="64"/>
+    <w:lsdException w:name="Medium List 1 Accent 1" w:uiPriority="65"/>
+    <w:lsdException w:name="Revision" w:semiHidden="1"/>
+    <w:lsdException w:name="List Paragraph" w:uiPriority="34" w:qFormat="1"/>
+    <w:lsdException w:name="Quote" w:uiPriority="29" w:qFormat="1"/>
+    <w:lsdException w:name="Intense Quote" w:uiPriority="30" w:qFormat="1"/>
+    <w:lsdException w:name="Medium List 2 Accent 1" w:uiPriority="66"/>
+    <w:lsdException w:name="Medium Grid 1 Accent 1" w:uiPriority="67"/>
+    <w:lsdException w:name="Medium Grid 2 Accent 1" w:uiPriority="68"/>
+    <w:lsdException w:name="Medium Grid 3 Accent 1" w:uiPriority="69"/>
+    <w:lsdException w:name="Dark List Accent 1" w:uiPriority="70"/>
+    <w:lsdException w:name="Colorful Shading Accent 1" w:uiPriority="71"/>
+    <w:lsdException w:name="Colorful List Accent 1" w:uiPriority="72"/>
+    <w:lsdException w:name="Colorful Grid Accent 1" w:uiPriority="73"/>
+    <w:lsdException w:name="Light Shading Accent 2" w:uiPriority="60"/>
+    <w:lsdException w:name="Light List Accent 2" w:uiPriority="61"/>
+    <w:lsdException w:name="Light Grid Accent 2" w:uiPriority="62"/>
+    <w:lsdException w:name="Medium Shading 1 Accent 2" w:uiPriority="63"/>
+    <w:lsdException w:name="Medium Shading 2 Accent 2" w:uiPriority="64"/>
+    <w:lsdException w:name="Medium List 1 Accent 2" w:uiPriority="65"/>
+    <w:lsdException w:name="Medium List 2 Accent 2" w:uiPriority="66"/>
+    <w:lsdException w:name="Medium Grid 1 Accent 2" w:uiPriority="67"/>
+    <w:lsdException w:name="Medium Grid 2 Accent 2" w:uiPriority="68"/>
+    <w:lsdException w:name="Medium Grid 3 Accent 2" w:uiPriority="69"/>
+    <w:lsdException w:name="Dark List Accent 2" w:uiPriority="70"/>
+    <w:lsdException w:name="Colorful Shading Accent 2" w:uiPriority="71"/>
+    <w:lsdException w:name="Colorful List Accent 2" w:uiPriority="72"/>
+    <w:lsdException w:name="Colorful Grid Accent 2" w:uiPriority="73"/>
+    <w:lsdException w:name="Light Shading Accent 3" w:uiPriority="60"/>
+    <w:lsdException w:name="Light List Accent 3" w:uiPriority="61"/>
+    <w:lsdException w:name="Light Grid Accent 3" w:uiPriority="62"/>
+    <w:lsdException w:name="Medium Shading 1 Accent 3" w:uiPriority="63"/>
+    <w:lsdException w:name="Medium Shading 2 Accent 3" w:uiPriority="64"/>
+    <w:lsdException w:name="Medium List 1 Accent 3" w:uiPriority="65"/>
+    <w:lsdException w:name="Medium List 2 Accent 3" w:uiPriority="66"/>
+    <w:lsdException w:name="Medium Grid 1 Accent 3" w:uiPriority="67"/>
+    <w:lsdException w:name="Medium Grid 2 Accent 3" w:uiPriority="68"/>
+    <w:lsdException w:name="Medium Grid 3 Accent 3" w:uiPriority="69"/>
+    <w:lsdException w:name="Dark List Accent 3" w:uiPriority="70"/>
+    <w:lsdException w:name="Colorful Shading Accent 3" w:uiPriority="71"/>
+    <w:lsdException w:name="Colorful List Accent 3" w:uiPriority="72"/>
+    <w:lsdException w:name="Colorful Grid Accent 3" w:uiPriority="73"/>
+    <w:lsdException w:name="Light Shading Accent 4" w:uiPriority="60"/>
+    <w:lsdException w:name="Light List Accent 4" w:uiPriority="61"/>
+    <w:lsdException w:name="Light Grid Accent 4" w:uiPriority="62"/>
+    <w:lsdException w:name="Medium Shading 1 Accent 4" w:uiPriority="63"/>
+    <w:lsdException w:name="Medium Shading 2 Accent 4" w:uiPriority="64"/>
+    <w:lsdException w:name="Medium List 1 Accent 4" w:uiPriority="65"/>
+    <w:lsdException w:name="Medium List 2 Accent 4" w:uiPriority="66"/>
+    <w:lsdException w:name="Medium Grid 1 Accent 4" w:uiPriority="67"/>
+    <w:lsdException w:name="Medium Grid 2 Accent 4" w:uiPriority="68"/>
+    <w:lsdException w:name="Medium Grid 3 Accent 4" w:uiPriority="69"/>
+    <w:lsdException w:name="Dark List Accent 4" w:uiPriority="70"/>
+    <w:lsdException w:name="Colorful Shading Accent 4" w:uiPriority="71"/>
+    <w:lsdException w:name="Colorful List Accent 4" w:uiPriority="72"/>
+    <w:lsdException w:name="Colorful Grid Accent 4" w:uiPriority="73"/>
+    <w:lsdException w:name="Light Shading Accent 5" w:uiPriority="60"/>
+    <w:lsdException w:name="Light List Accent 5" w:uiPriority="61"/>
+    <w:lsdException w:name="Light Grid Accent 5" w:uiPriority="62"/>
+    <w:lsdException w:name="Medium Shading 1 Accent 5" w:uiPriority="63"/>
+    <w:lsdException w:name="Medium Shading 2 Accent 5" w:uiPriority="64"/>
+    <w:lsdException w:name="Medium List 1 Accent 5" w:uiPriority="65"/>
+    <w:lsdException w:name="Medium List 2 Accent 5" w:uiPriority="66"/>
+    <w:lsdException w:name="Medium Grid 1 Accent 5" w:uiPriority="67"/>
+    <w:lsdException w:name="Medium Grid 2 Accent 5" w:uiPriority="68"/>
+    <w:lsdException w:name="Medium Grid 3 Accent 5" w:uiPriority="69"/>
+    <w:lsdException w:name="Dark List Accent 5" w:uiPriority="70"/>
+    <w:lsdException w:name="Colorful Shading Accent 5" w:uiPriority="71"/>
+    <w:lsdException w:name="Colorful List Accent 5" w:uiPriority="72"/>
+    <w:lsdException w:name="Colorful Grid Accent 5" w:uiPriority="73"/>
+    <w:lsdException w:name="Light Shading Accent 6" w:uiPriority="60"/>
+    <w:lsdException w:name="Light List Accent 6" w:uiPriority="61"/>
+    <w:lsdException w:name="Light Grid Accent 6" w:uiPriority="62"/>
+    <w:lsdException w:name="Medium Shading 1 Accent 6" w:uiPriority="63"/>
+    <w:lsdException w:name="Medium Shading 2 Accent 6" w:uiPriority="64"/>
+    <w:lsdException w:name="Medium List 1 Accent 6" w:uiPriority="65"/>
+    <w:lsdException w:name="Medium List 2 Accent 6" w:uiPriority="66"/>
+    <w:lsdException w:name="Medium Grid 1 Accent 6" w:uiPriority="67"/>
+    <w:lsdException w:name="Medium Grid 2 Accent 6" w:uiPriority="68"/>
+    <w:lsdException w:name="Medium Grid 3 Accent 6" w:uiPriority="69"/>
+    <w:lsdException w:name="Dark List Accent 6" w:uiPriority="70"/>
+    <w:lsdException w:name="Colorful Shading Accent 6" w:uiPriority="71"/>
+    <w:lsdException w:name="Colorful List Accent 6" w:uiPriority="72"/>
+    <w:lsdException w:name="Colorful Grid Accent 6" w:uiPriority="73"/>
+    <w:lsdException w:name="Subtle Emphasis" w:uiPriority="19" w:qFormat="1"/>
+    <w:lsdException w:name="Intense Emphasis" w:uiPriority="21" w:qFormat="1"/>
+    <w:lsdException w:name="Subtle Reference" w:uiPriority="31" w:qFormat="1"/>
+    <w:lsdException w:name="Intense Reference" w:uiPriority="32" w:qFormat="1"/>
+    <w:lsdException w:name="Book Title" w:uiPriority="33" w:qFormat="1"/>
+    <w:lsdException w:name="Bibliography" w:semiHidden="1" w:uiPriority="37" w:unhideWhenUsed="1"/>
+    <w:lsdException w:name="TOC Heading" w:semiHidden="1" w:uiPriority="39" w:unhideWhenUsed="1" w:qFormat="1"/>
+    <w:lsdException w:name="Plain Table 1" w:uiPriority="41"/>
+    <w:lsdException w:name="Plain Table 2" w:uiPriority="42"/>
+    <w:lsdException w:name="Plain Table 3" w:uiPriority="43"/>
+    <w:lsdException w:name="Plain Table 4" w:uiPriority="44"/>
+    <w:lsdException w:name="Plain Table 5" w:uiPriority="45"/>
+    <w:lsdException w:name="Grid Table Light" w:uiPriority="40"/>
+    <w:lsdException w:name="Grid Table 1 Light" w:uiPriority="46"/>
+    <w:lsdException w:name="Grid Table 2" w:uiPriority="47"/>
+    <w:lsdException w:name="Grid Table 3" w:uiPriority="48"/>
+    <w:lsdException w:name="Grid Table 4" w:uiPriority="49"/>
+    <w:lsdException w:name="Grid Table 5 Dark" w:uiPriority="50"/>
+    <w:lsdException w:name="Grid Table 6 Colorful" w:uiPriority="51"/>
+    <w:lsdException w:name="Grid Table 7 Colorful" w:uiPriority="52"/>
+    <w:lsdException w:name="Grid Table 1 Light Accent 1" w:uiPriority="46"/>
+    <w:lsdException w:name="Grid Table 2 Accent 1" w:uiPriority="47"/>
+    <w:lsdException w:name="Grid Table 3 Accent 1" w:uiPriority="48"/>
+    <w:lsdException w:name="Grid Table 4 Accent 1" w:uiPriority="49"/>
+    <w:lsdException w:name="Grid Table 5 Dark Accent 1" w:uiPriority="50"/>
+    <w:lsdException w:name="Grid Table 6 Colorful Accent 1" w:uiPriority="51"/>
+    <w:lsdException w:name="Grid Table 7 Colorful Accent 1" w:uiPriority="52"/>
+    <w:lsdException w:name="Grid Table 1 Light Accent 2" w:uiPriority="46"/>
+    <w:lsdException w:name="Grid Table 2 Accent 2" w:uiPriority="47"/>
+    <w:lsdException w:name="Grid Table 3 Accent 2" w:uiPriority="48"/>
+    <w:lsdException w:name="Grid Table 4 Accent 2" w:uiPriority="49"/>
+    <w:lsdException w:name="Grid Table 5 Dark Accent 2" w:uiPriority="50"/>
+    <w:lsdException w:name="Grid Table 6 Colorful Accent 2" w:uiPriority="51"/>
+    <w:lsdException w:name="Grid Table 7 Colorful Accent 2" w:uiPriority="52"/>
+    <w:lsdException w:name="Grid Table 1 Light Accent 3" w:uiPriority="46"/>
+    <w:lsdException w:name="Grid Table 2 Accent 3" w:uiPriority="47"/>
+    <w:lsdException w:name="Grid Table 3 Accent 3" w:uiPriority="48"/>
+    <w:lsdException w:name="Grid Table 4 Accent 3" w:uiPriority="49"/>
+    <w:lsdException w:name="Grid Table 5 Dark Accent 3" w:uiPriority="50"/>
+    <w:lsdException w:name="Grid Table 6 Colorful Accent 3" w:uiPriority="51"/>
+    <w:lsdException w:name="Grid Table 7 Colorful Accent 3" w:uiPriority="52"/>
+    <w:lsdException w:name="Grid Table 1 Light Accent 4" w:uiPriority="46"/>
+    <w:lsdException w:name="Grid Table 2 Accent 4" w:uiPriority="47"/>
+    <w:lsdException w:name="Grid Table 3 Accent 4" w:uiPriority="48"/>
+    <w:lsdException w:name="Grid Table 4 Accent 4" w:uiPriority="49"/>
+    <w:lsdException w:name="Grid Table 5 Dark Accent 4" w:uiPriority="50"/>
+    <w:lsdException w:name="Grid Table 6 Colorful Accent 4" w:uiPriority="51"/>
+    <w:lsdException w:name="Grid Table 7 Colorful Accent 4" w:uiPriority="52"/>
+    <w:lsdException w:name="Grid Table 1 Light Accent 5" w:uiPriority="46"/>
+    <w:lsdException w:name="Grid Table 2 Accent 5" w:uiPriority="47"/>
+    <w:lsdException w:name="Grid Table 3 Accent 5" w:uiPriority="48"/>
+    <w:lsdException w:name="Grid Table 4 Accent 5" w:uiPriority="49"/>
+    <w:lsdException w:name="Grid Table 5 Dark Accent 5" w:uiPriority="50"/>
+    <w:lsdException w:name="Grid Table 6 Colorful Accent 5" w:uiPriority="51"/>
+    <w:lsdException w:name="Grid Table 7 Colorful Accent 5" w:uiPriority="52"/>
+    <w:lsdException w:name="Grid Table 1 Light Accent 6" w:uiPriority="46"/>
+    <w:lsdException w:name="Grid Table 2 Accent 6" w:uiPriority="47"/>
+    <w:lsdException w:name="Grid Table 3 Accent 6" w:uiPriority="48"/>
+    <w:lsdException w:name="Grid Table 4 Accent 6" w:uiPriority="49"/>
+    <w:lsdException w:name="Grid Table 5 Dark Accent 6" w:uiPriority="50"/>
+    <w:lsdException w:name="Grid Table 6 Colorful Accent 6" w:uiPriority="51"/>
+    <w:lsdException w:name="Grid Table 7 Colorful Accent 6" w:uiPriority="52"/>
+    <w:lsdException w:name="List Table 1 Light" w:uiPriority="46"/>
+    <w:lsdException w:name="List Table 2" w:uiPriority="47"/>
+    <w:lsdException w:name="List Table 3" w:uiPriority="48"/>
+    <w:lsdException w:name="List Table 4" w:uiPriority="49"/>
+    <w:lsdException w:name="List Table 5 Dark" w:uiPriority="50"/>
+    <w:lsdException w:name="List Table 6 Colorful" w:uiPriority="51"/>
+    <w:lsdException w:name="List Table 7 Colorful" w:uiPriority="52"/>
+    <w:lsdException w:name="List Table 1 Light Accent 1" w:uiPriority="46"/>
+    <w:lsdException w:name="List Table 2 Accent 1" w:uiPriority="47"/>
+    <w:lsdException w:name="List Table 3 Accent 1" w:uiPriority="48"/>
+    <w:lsdException w:name="List Table 4 Accent 1" w:uiPriority="49"/>
+    <w:lsdException w:name="List Table 5 Dark Accent 1" w:uiPriority="50"/>
+    <w:lsdException w:name="List Table 6 Colorful Accent 1" w:uiPriority="51"/>
+    <w:lsdException w:name="List Table 7 Colorful Accent 1" w:uiPriority="52"/>
+    <w:lsdException w:name="List Table 1 Light Accent 2" w:uiPriority="46"/>
+    <w:lsdException w:name="List Table 2 Accent 2" w:uiPriority="47"/>
+    <w:lsdException w:name="List Table 3 Accent 2" w:uiPriority="48"/>
+    <w:lsdException w:name="List Table 4 Accent 2" w:uiPriority="49"/>
+    <w:lsdException w:name="List Table 5 Dark Accent 2" w:uiPriority="50"/>
+    <w:lsdException w:name="List Table 6 Colorful Accent 2" w:uiPriority="51"/>
+    <w:lsdException w:name="List Table 7 Colorful Accent 2" w:uiPriority="52"/>
+    <w:lsdException w:name="List Table 1 Light Accent 3" w:uiPriority="46"/>
+    <w:lsdException w:name="List Table 2 Accent 3" w:uiPriority="47"/>
+    <w:lsdException w:name="List Table 3 Accent 3" w:uiPriority="48"/>
+    <w:lsdException w:name="List Table 4 Accent 3" w:uiPriority="49"/>
+    <w:lsdException w:name="List Table 5 Dark Accent 3" w:uiPriority="50"/>
+    <w:lsdException w:name="List Table 6 Colorful Accent 3" w:uiPriority="51"/>
+    <w:lsdException w:name="List Table 7 Colorful Accent 3" w:uiPriority="52"/>
+    <w:lsdException w:name="List Table 1 Light Accent 4" w:uiPriority="46"/>
+    <w:lsdException w:name="List Table 2 Accent 4" w:uiPriority="47"/>
+    <w:lsdException w:name="List Table 3 Accent 4" w:uiPriority="48"/>
+    <w:lsdException w:name="List Table 4 Accent 4" w:uiPriority="49"/>
+    <w:lsdException w:name="List Table 5 Dark Accent 4" w:uiPriority="50"/>
+    <w:lsdException w:name="List Table 6 Colorful Accent 4" w:uiPriority="51"/>
+    <w:lsdException w:name="List Table 7 Colorful Accent 4" w:uiPriority="52"/>
+    <w:lsdException w:name="List Table 1 Light Accent 5" w:uiPriority="46"/>
+    <w:lsdException w:name="List Table 2 Accent 5" w:uiPriority="47"/>
+    <w:lsdException w:name="List Table 3 Accent 5" w:uiPriority="48"/>
+    <w:lsdException w:name="List Table 4 Accent 5" w:uiPriority="49"/>
+    <w:lsdException w:name="List Table 5 Dark Accent 5" w:uiPriority="50"/>
+    <w:lsdException w:name="List Table 6 Colorful Accent 5" w:uiPriority="51"/>
+    <w:lsdException w:name="List Table 7 Colorful Accent 5" w:uiPriority="52"/>
+    <w:lsdException w:name="List Table 1 Light Accent 6" w:uiPriority="46"/>
+    <w:lsdException w:name="List Table 2 Accent 6" w:uiPriority="47"/>
+    <w:lsdException w:name="List Table 3 Accent 6" w:uiPriority="48"/>
+    <w:lsdException w:name="List Table 4 Accent 6" w:uiPriority="49"/>
+    <w:lsdException w:name="List Table 5 Dark Accent 6" w:uiPriority="50"/>
+    <w:lsdException w:name="List Table 6 Colorful Accent 6" w:uiPriority="51"/>
+    <w:lsdException w:name="List Table 7 Colorful Accent 6" w:uiPriority="52"/>
   </w:latentStyles>
   <w:style w:type="paragraph" w:default="1" w:styleId="Normal">
     <w:name w:val="Normal"/>
@@ -5306,7 +6016,6 @@
       <w:spacing w:after="0" w:line="240" w:lineRule="auto"/>
     </w:pPr>
     <w:tblPr>
-      <w:tblInd w:w="0" w:type="dxa"/>
       <w:tblBorders>
         <w:top w:val="single" w:sz="4" w:space="0" w:color="auto"/>
         <w:left w:val="single" w:sz="4" w:space="0" w:color="auto"/>
@@ -5315,12 +6024,6 @@
         <w:insideH w:val="single" w:sz="4" w:space="0" w:color="auto"/>
         <w:insideV w:val="single" w:sz="4" w:space="0" w:color="auto"/>
       </w:tblBorders>
-      <w:tblCellMar>
-        <w:top w:w="0" w:type="dxa"/>
-        <w:left w:w="108" w:type="dxa"/>
-        <w:bottom w:w="0" w:type="dxa"/>
-        <w:right w:w="108" w:type="dxa"/>
-      </w:tblCellMar>
     </w:tblPr>
   </w:style>
   <w:style w:type="paragraph" w:customStyle="1" w:styleId="EstiloSuperiorDuploAutomtica05ptLarguradalinhaInfe">
@@ -5363,196 +6066,6 @@
       <w:ind w:left="720"/>
       <w:contextualSpacing/>
     </w:pPr>
-  </w:style>
-</w:styles>
-</file>
-
-<file path=word/stylesWithEffects.xml><?xml version="1.0" encoding="utf-8"?>
-<w:styles xmlns:wpc="http://schemas.microsoft.com/office/word/2010/wordprocessingCanvas" xmlns:mc="http://schemas.openxmlformats.org/markup-compatibility/2006" xmlns:o="urn:schemas-microsoft-com:office:office" xmlns:r="http://schemas.openxmlformats.org/officeDocument/2006/relationships" xmlns:m="http://schemas.openxmlformats.org/officeDocument/2006/math" xmlns:v="urn:schemas-microsoft-com:vml" xmlns:wp14="http://schemas.microsoft.com/office/word/2010/wordprocessingDrawing" xmlns:wp="http://schemas.openxmlformats.org/drawingml/2006/wordprocessingDrawing" xmlns:w10="urn:schemas-microsoft-com:office:word" xmlns:w="http://schemas.openxmlformats.org/wordprocessingml/2006/main" xmlns:w14="http://schemas.microsoft.com/office/word/2010/wordml" xmlns:wpg="http://schemas.microsoft.com/office/word/2010/wordprocessingGroup" xmlns:wpi="http://schemas.microsoft.com/office/word/2010/wordprocessingInk" xmlns:wne="http://schemas.microsoft.com/office/word/2006/wordml" xmlns:wps="http://schemas.microsoft.com/office/word/2010/wordprocessingShape" mc:Ignorable="w14 wp14">
-  <w:docDefaults>
-    <w:rPrDefault>
-      <w:rPr>
-        <w:rFonts w:asciiTheme="minorHAnsi" w:eastAsiaTheme="minorEastAsia" w:hAnsiTheme="minorHAnsi" w:cstheme="minorBidi"/>
-        <w:sz w:val="22"/>
-        <w:szCs w:val="22"/>
-        <w:lang w:val="pt-BR" w:eastAsia="pt-BR" w:bidi="ar-SA"/>
-      </w:rPr>
-    </w:rPrDefault>
-    <w:pPrDefault>
-      <w:pPr>
-        <w:spacing w:after="200" w:line="276" w:lineRule="auto"/>
-      </w:pPr>
-    </w:pPrDefault>
-  </w:docDefaults>
-  <w:latentStyles w:defLockedState="0" w:defUIPriority="99" w:defSemiHidden="1" w:defUnhideWhenUsed="1" w:defQFormat="0" w:count="267">
-    <w:lsdException w:name="Normal" w:semiHidden="0" w:uiPriority="0" w:unhideWhenUsed="0" w:qFormat="1"/>
-    <w:lsdException w:name="heading 1" w:semiHidden="0" w:uiPriority="9" w:unhideWhenUsed="0" w:qFormat="1"/>
-    <w:lsdException w:name="heading 2" w:uiPriority="9" w:qFormat="1"/>
-    <w:lsdException w:name="heading 3" w:uiPriority="9" w:qFormat="1"/>
-    <w:lsdException w:name="heading 4" w:uiPriority="9" w:qFormat="1"/>
-    <w:lsdException w:name="heading 5" w:uiPriority="9" w:qFormat="1"/>
-    <w:lsdException w:name="heading 6" w:uiPriority="9" w:qFormat="1"/>
-    <w:lsdException w:name="heading 7" w:uiPriority="9" w:qFormat="1"/>
-    <w:lsdException w:name="heading 8" w:uiPriority="9" w:qFormat="1"/>
-    <w:lsdException w:name="heading 9" w:uiPriority="9" w:qFormat="1"/>
-    <w:lsdException w:name="toc 1" w:uiPriority="39"/>
-    <w:lsdException w:name="toc 2" w:uiPriority="39"/>
-    <w:lsdException w:name="toc 3" w:uiPriority="39"/>
-    <w:lsdException w:name="toc 4" w:uiPriority="39"/>
-    <w:lsdException w:name="toc 5" w:uiPriority="39"/>
-    <w:lsdException w:name="toc 6" w:uiPriority="39"/>
-    <w:lsdException w:name="toc 7" w:uiPriority="39"/>
-    <w:lsdException w:name="toc 8" w:uiPriority="39"/>
-    <w:lsdException w:name="toc 9" w:uiPriority="39"/>
-    <w:lsdException w:name="caption" w:uiPriority="35" w:qFormat="1"/>
-    <w:lsdException w:name="Title" w:semiHidden="0" w:uiPriority="10" w:unhideWhenUsed="0" w:qFormat="1"/>
-    <w:lsdException w:name="Default Paragraph Font" w:uiPriority="1"/>
-    <w:lsdException w:name="Subtitle" w:semiHidden="0" w:uiPriority="11" w:unhideWhenUsed="0" w:qFormat="1"/>
-    <w:lsdException w:name="Strong" w:semiHidden="0" w:uiPriority="22" w:unhideWhenUsed="0" w:qFormat="1"/>
-    <w:lsdException w:name="Emphasis" w:semiHidden="0" w:uiPriority="20" w:unhideWhenUsed="0" w:qFormat="1"/>
-    <w:lsdException w:name="Table Grid" w:semiHidden="0" w:uiPriority="59" w:unhideWhenUsed="0"/>
-    <w:lsdException w:name="Placeholder Text" w:unhideWhenUsed="0"/>
-    <w:lsdException w:name="No Spacing" w:semiHidden="0" w:uiPriority="1" w:unhideWhenUsed="0" w:qFormat="1"/>
-    <w:lsdException w:name="Light Shading" w:semiHidden="0" w:uiPriority="60" w:unhideWhenUsed="0"/>
-    <w:lsdException w:name="Light List" w:semiHidden="0" w:uiPriority="61" w:unhideWhenUsed="0"/>
-    <w:lsdException w:name="Light Grid" w:semiHidden="0" w:uiPriority="62" w:unhideWhenUsed="0"/>
-    <w:lsdException w:name="Medium Shading 1" w:semiHidden="0" w:uiPriority="63" w:unhideWhenUsed="0"/>
-    <w:lsdException w:name="Medium Shading 2" w:semiHidden="0" w:uiPriority="64" w:unhideWhenUsed="0"/>
-    <w:lsdException w:name="Medium List 1" w:semiHidden="0" w:uiPriority="65" w:unhideWhenUsed="0"/>
-    <w:lsdException w:name="Medium List 2" w:semiHidden="0" w:uiPriority="66" w:unhideWhenUsed="0"/>
-    <w:lsdException w:name="Medium Grid 1" w:semiHidden="0" w:uiPriority="67" w:unhideWhenUsed="0"/>
-    <w:lsdException w:name="Medium Grid 2" w:semiHidden="0" w:uiPriority="68" w:unhideWhenUsed="0"/>
-    <w:lsdException w:name="Medium Grid 3" w:semiHidden="0" w:uiPriority="69" w:unhideWhenUsed="0"/>
-    <w:lsdException w:name="Dark List" w:semiHidden="0" w:uiPriority="70" w:unhideWhenUsed="0"/>
-    <w:lsdException w:name="Colorful Shading" w:semiHidden="0" w:uiPriority="71" w:unhideWhenUsed="0"/>
-    <w:lsdException w:name="Colorful List" w:semiHidden="0" w:uiPriority="72" w:unhideWhenUsed="0"/>
-    <w:lsdException w:name="Colorful Grid" w:semiHidden="0" w:uiPriority="73" w:unhideWhenUsed="0"/>
-    <w:lsdException w:name="Light Shading Accent 1" w:semiHidden="0" w:uiPriority="60" w:unhideWhenUsed="0"/>
-    <w:lsdException w:name="Light List Accent 1" w:semiHidden="0" w:uiPriority="61" w:unhideWhenUsed="0"/>
-    <w:lsdException w:name="Light Grid Accent 1" w:semiHidden="0" w:uiPriority="62" w:unhideWhenUsed="0"/>
-    <w:lsdException w:name="Medium Shading 1 Accent 1" w:semiHidden="0" w:uiPriority="63" w:unhideWhenUsed="0"/>
-    <w:lsdException w:name="Medium Shading 2 Accent 1" w:semiHidden="0" w:uiPriority="64" w:unhideWhenUsed="0"/>
-    <w:lsdException w:name="Medium List 1 Accent 1" w:semiHidden="0" w:uiPriority="65" w:unhideWhenUsed="0"/>
-    <w:lsdException w:name="Revision" w:unhideWhenUsed="0"/>
-    <w:lsdException w:name="List Paragraph" w:semiHidden="0" w:uiPriority="34" w:unhideWhenUsed="0" w:qFormat="1"/>
-    <w:lsdException w:name="Quote" w:semiHidden="0" w:uiPriority="29" w:unhideWhenUsed="0" w:qFormat="1"/>
-    <w:lsdException w:name="Intense Quote" w:semiHidden="0" w:uiPriority="30" w:unhideWhenUsed="0" w:qFormat="1"/>
-    <w:lsdException w:name="Medium List 2 Accent 1" w:semiHidden="0" w:uiPriority="66" w:unhideWhenUsed="0"/>
-    <w:lsdException w:name="Medium Grid 1 Accent 1" w:semiHidden="0" w:uiPriority="67" w:unhideWhenUsed="0"/>
-    <w:lsdException w:name="Medium Grid 2 Accent 1" w:semiHidden="0" w:uiPriority="68" w:unhideWhenUsed="0"/>
-    <w:lsdException w:name="Medium Grid 3 Accent 1" w:semiHidden="0" w:uiPriority="69" w:unhideWhenUsed="0"/>
-    <w:lsdException w:name="Dark List Accent 1" w:semiHidden="0" w:uiPriority="70" w:unhideWhenUsed="0"/>
-    <w:lsdException w:name="Colorful Shading Accent 1" w:semiHidden="0" w:uiPriority="71" w:unhideWhenUsed="0"/>
-    <w:lsdException w:name="Colorful List Accent 1" w:semiHidden="0" w:uiPriority="72" w:unhideWhenUsed="0"/>
-    <w:lsdException w:name="Colorful Grid Accent 1" w:semiHidden="0" w:uiPriority="73" w:unhideWhenUsed="0"/>
-    <w:lsdException w:name="Light Shading Accent 2" w:semiHidden="0" w:uiPriority="60" w:unhideWhenUsed="0"/>
-    <w:lsdException w:name="Light List Accent 2" w:semiHidden="0" w:uiPriority="61" w:unhideWhenUsed="0"/>
-    <w:lsdException w:name="Light Grid Accent 2" w:semiHidden="0" w:uiPriority="62" w:unhideWhenUsed="0"/>
-    <w:lsdException w:name="Medium Shading 1 Accent 2" w:semiHidden="0" w:uiPriority="63" w:unhideWhenUsed="0"/>
-    <w:lsdException w:name="Medium Shading 2 Accent 2" w:semiHidden="0" w:uiPriority="64" w:unhideWhenUsed="0"/>
-    <w:lsdException w:name="Medium List 1 Accent 2" w:semiHidden="0" w:uiPriority="65" w:unhideWhenUsed="0"/>
-    <w:lsdException w:name="Medium List 2 Accent 2" w:semiHidden="0" w:uiPriority="66" w:unhideWhenUsed="0"/>
-    <w:lsdException w:name="Medium Grid 1 Accent 2" w:semiHidden="0" w:uiPriority="67" w:unhideWhenUsed="0"/>
-    <w:lsdException w:name="Medium Grid 2 Accent 2" w:semiHidden="0" w:uiPriority="68" w:unhideWhenUsed="0"/>
-    <w:lsdException w:name="Medium Grid 3 Accent 2" w:semiHidden="0" w:uiPriority="69" w:unhideWhenUsed="0"/>
-    <w:lsdException w:name="Dark List Accent 2" w:semiHidden="0" w:uiPriority="70" w:unhideWhenUsed="0"/>
-    <w:lsdException w:name="Colorful Shading Accent 2" w:semiHidden="0" w:uiPriority="71" w:unhideWhenUsed="0"/>
-    <w:lsdException w:name="Colorful List Accent 2" w:semiHidden="0" w:uiPriority="72" w:unhideWhenUsed="0"/>
-    <w:lsdException w:name="Colorful Grid Accent 2" w:semiHidden="0" w:uiPriority="73" w:unhideWhenUsed="0"/>
-    <w:lsdException w:name="Light Shading Accent 3" w:semiHidden="0" w:uiPriority="60" w:unhideWhenUsed="0"/>
-    <w:lsdException w:name="Light List Accent 3" w:semiHidden="0" w:uiPriority="61" w:unhideWhenUsed="0"/>
-    <w:lsdException w:name="Light Grid Accent 3" w:semiHidden="0" w:uiPriority="62" w:unhideWhenUsed="0"/>
-    <w:lsdException w:name="Medium Shading 1 Accent 3" w:semiHidden="0" w:uiPriority="63" w:unhideWhenUsed="0"/>
-    <w:lsdException w:name="Medium Shading 2 Accent 3" w:semiHidden="0" w:uiPriority="64" w:unhideWhenUsed="0"/>
-    <w:lsdException w:name="Medium List 1 Accent 3" w:semiHidden="0" w:uiPriority="65" w:unhideWhenUsed="0"/>
-    <w:lsdException w:name="Medium List 2 Accent 3" w:semiHidden="0" w:uiPriority="66" w:unhideWhenUsed="0"/>
-    <w:lsdException w:name="Medium Grid 1 Accent 3" w:semiHidden="0" w:uiPriority="67" w:unhideWhenUsed="0"/>
-    <w:lsdException w:name="Medium Grid 2 Accent 3" w:semiHidden="0" w:uiPriority="68" w:unhideWhenUsed="0"/>
-    <w:lsdException w:name="Medium Grid 3 Accent 3" w:semiHidden="0" w:uiPriority="69" w:unhideWhenUsed="0"/>
-    <w:lsdException w:name="Dark List Accent 3" w:semiHidden="0" w:uiPriority="70" w:unhideWhenUsed="0"/>
-    <w:lsdException w:name="Colorful Shading Accent 3" w:semiHidden="0" w:uiPriority="71" w:unhideWhenUsed="0"/>
-    <w:lsdException w:name="Colorful List Accent 3" w:semiHidden="0" w:uiPriority="72" w:unhideWhenUsed="0"/>
-    <w:lsdException w:name="Colorful Grid Accent 3" w:semiHidden="0" w:uiPriority="73" w:unhideWhenUsed="0"/>
-    <w:lsdException w:name="Light Shading Accent 4" w:semiHidden="0" w:uiPriority="60" w:unhideWhenUsed="0"/>
-    <w:lsdException w:name="Light List Accent 4" w:semiHidden="0" w:uiPriority="61" w:unhideWhenUsed="0"/>
-    <w:lsdException w:name="Light Grid Accent 4" w:semiHidden="0" w:uiPriority="62" w:unhideWhenUsed="0"/>
-    <w:lsdException w:name="Medium Shading 1 Accent 4" w:semiHidden="0" w:uiPriority="63" w:unhideWhenUsed="0"/>
-    <w:lsdException w:name="Medium Shading 2 Accent 4" w:semiHidden="0" w:uiPriority="64" w:unhideWhenUsed="0"/>
-    <w:lsdException w:name="Medium List 1 Accent 4" w:semiHidden="0" w:uiPriority="65" w:unhideWhenUsed="0"/>
-    <w:lsdException w:name="Medium List 2 Accent 4" w:semiHidden="0" w:uiPriority="66" w:unhideWhenUsed="0"/>
-    <w:lsdException w:name="Medium Grid 1 Accent 4" w:semiHidden="0" w:uiPriority="67" w:unhideWhenUsed="0"/>
-    <w:lsdException w:name="Medium Grid 2 Accent 4" w:semiHidden="0" w:uiPriority="68" w:unhideWhenUsed="0"/>
-    <w:lsdException w:name="Medium Grid 3 Accent 4" w:semiHidden="0" w:uiPriority="69" w:unhideWhenUsed="0"/>
-    <w:lsdException w:name="Dark List Accent 4" w:semiHidden="0" w:uiPriority="70" w:unhideWhenUsed="0"/>
-    <w:lsdException w:name="Colorful Shading Accent 4" w:semiHidden="0" w:uiPriority="71" w:unhideWhenUsed="0"/>
-    <w:lsdException w:name="Colorful List Accent 4" w:semiHidden="0" w:uiPriority="72" w:unhideWhenUsed="0"/>
-    <w:lsdException w:name="Colorful Grid Accent 4" w:semiHidden="0" w:uiPriority="73" w:unhideWhenUsed="0"/>
-    <w:lsdException w:name="Light Shading Accent 5" w:semiHidden="0" w:uiPriority="60" w:unhideWhenUsed="0"/>
-    <w:lsdException w:name="Light List Accent 5" w:semiHidden="0" w:uiPriority="61" w:unhideWhenUsed="0"/>
-    <w:lsdException w:name="Light Grid Accent 5" w:semiHidden="0" w:uiPriority="62" w:unhideWhenUsed="0"/>
-    <w:lsdException w:name="Medium Shading 1 Accent 5" w:semiHidden="0" w:uiPriority="63" w:unhideWhenUsed="0"/>
-    <w:lsdException w:name="Medium Shading 2 Accent 5" w:semiHidden="0" w:uiPriority="64" w:unhideWhenUsed="0"/>
-    <w:lsdException w:name="Medium List 1 Accent 5" w:semiHidden="0" w:uiPriority="65" w:unhideWhenUsed="0"/>
-    <w:lsdException w:name="Medium List 2 Accent 5" w:semiHidden="0" w:uiPriority="66" w:unhideWhenUsed="0"/>
-    <w:lsdException w:name="Medium Grid 1 Accent 5" w:semiHidden="0" w:uiPriority="67" w:unhideWhenUsed="0"/>
-    <w:lsdException w:name="Medium Grid 2 Accent 5" w:semiHidden="0" w:uiPriority="68" w:unhideWhenUsed="0"/>
-    <w:lsdException w:name="Medium Grid 3 Accent 5" w:semiHidden="0" w:uiPriority="69" w:unhideWhenUsed="0"/>
-    <w:lsdException w:name="Dark List Accent 5" w:semiHidden="0" w:uiPriority="70" w:unhideWhenUsed="0"/>
-    <w:lsdException w:name="Colorful Shading Accent 5" w:semiHidden="0" w:uiPriority="71" w:unhideWhenUsed="0"/>
-    <w:lsdException w:name="Colorful List Accent 5" w:semiHidden="0" w:uiPriority="72" w:unhideWhenUsed="0"/>
-    <w:lsdException w:name="Colorful Grid Accent 5" w:semiHidden="0" w:uiPriority="73" w:unhideWhenUsed="0"/>
-    <w:lsdException w:name="Light Shading Accent 6" w:semiHidden="0" w:uiPriority="60" w:unhideWhenUsed="0"/>
-    <w:lsdException w:name="Light List Accent 6" w:semiHidden="0" w:uiPriority="61" w:unhideWhenUsed="0"/>
-    <w:lsdException w:name="Light Grid Accent 6" w:semiHidden="0" w:uiPriority="62" w:unhideWhenUsed="0"/>
-    <w:lsdException w:name="Medium Shading 1 Accent 6" w:semiHidden="0" w:uiPriority="63" w:unhideWhenUsed="0"/>
-    <w:lsdException w:name="Medium Shading 2 Accent 6" w:semiHidden="0" w:uiPriority="64" w:unhideWhenUsed="0"/>
-    <w:lsdException w:name="Medium List 1 Accent 6" w:semiHidden="0" w:uiPriority="65" w:unhideWhenUsed="0"/>
-    <w:lsdException w:name="Medium List 2 Accent 6" w:semiHidden="0" w:uiPriority="66" w:unhideWhenUsed="0"/>
-    <w:lsdException w:name="Medium Grid 1 Accent 6" w:semiHidden="0" w:uiPriority="67" w:unhideWhenUsed="0"/>
-    <w:lsdException w:name="Medium Grid 2 Accent 6" w:semiHidden="0" w:uiPriority="68" w:unhideWhenUsed="0"/>
-    <w:lsdException w:name="Medium Grid 3 Accent 6" w:semiHidden="0" w:uiPriority="69" w:unhideWhenUsed="0"/>
-    <w:lsdException w:name="Dark List Accent 6" w:semiHidden="0" w:uiPriority="70" w:unhideWhenUsed="0"/>
-    <w:lsdException w:name="Colorful Shading Accent 6" w:semiHidden="0" w:uiPriority="71" w:unhideWhenUsed="0"/>
-    <w:lsdException w:name="Colorful List Accent 6" w:semiHidden="0" w:uiPriority="72" w:unhideWhenUsed="0"/>
-    <w:lsdException w:name="Colorful Grid Accent 6" w:semiHidden="0" w:uiPriority="73" w:unhideWhenUsed="0"/>
-    <w:lsdException w:name="Subtle Emphasis" w:semiHidden="0" w:uiPriority="19" w:unhideWhenUsed="0" w:qFormat="1"/>
-    <w:lsdException w:name="Intense Emphasis" w:semiHidden="0" w:uiPriority="21" w:unhideWhenUsed="0" w:qFormat="1"/>
-    <w:lsdException w:name="Subtle Reference" w:semiHidden="0" w:uiPriority="31" w:unhideWhenUsed="0" w:qFormat="1"/>
-    <w:lsdException w:name="Intense Reference" w:semiHidden="0" w:uiPriority="32" w:unhideWhenUsed="0" w:qFormat="1"/>
-    <w:lsdException w:name="Book Title" w:semiHidden="0" w:uiPriority="33" w:unhideWhenUsed="0" w:qFormat="1"/>
-    <w:lsdException w:name="Bibliography" w:uiPriority="37"/>
-    <w:lsdException w:name="TOC Heading" w:uiPriority="39" w:qFormat="1"/>
-  </w:latentStyles>
-  <w:style w:type="paragraph" w:default="1" w:styleId="Normal">
-    <w:name w:val="Normal"/>
-    <w:qFormat/>
-  </w:style>
-  <w:style w:type="character" w:default="1" w:styleId="Fontepargpadro">
-    <w:name w:val="Default Paragraph Font"/>
-    <w:uiPriority w:val="1"/>
-    <w:semiHidden/>
-    <w:unhideWhenUsed/>
-  </w:style>
-  <w:style w:type="table" w:default="1" w:styleId="Tabelanormal">
-    <w:name w:val="Normal Table"/>
-    <w:uiPriority w:val="99"/>
-    <w:semiHidden/>
-    <w:unhideWhenUsed/>
-    <w:tblPr>
-      <w:tblInd w:w="0" w:type="dxa"/>
-      <w:tblCellMar>
-        <w:top w:w="0" w:type="dxa"/>
-        <w:left w:w="108" w:type="dxa"/>
-        <w:bottom w:w="0" w:type="dxa"/>
-        <w:right w:w="108" w:type="dxa"/>
-      </w:tblCellMar>
-    </w:tblPr>
-  </w:style>
-  <w:style w:type="numbering" w:default="1" w:styleId="Semlista">
-    <w:name w:val="No List"/>
-    <w:uiPriority w:val="99"/>
-    <w:semiHidden/>
-    <w:unhideWhenUsed/>
   </w:style>
 </w:styles>
 </file>
@@ -5845,7 +6358,7 @@
 </file>
 
 <file path=customXml/itemProps1.xml><?xml version="1.0" encoding="utf-8"?>
-<ds:datastoreItem xmlns:ds="http://schemas.openxmlformats.org/officeDocument/2006/customXml" ds:itemID="{40CF299B-5AAD-4504-94C0-C0C90C480BB3}">
+<ds:datastoreItem xmlns:ds="http://schemas.openxmlformats.org/officeDocument/2006/customXml" ds:itemID="{89804640-1D2F-491A-B061-25391BACBA17}">
   <ds:schemaRefs>
     <ds:schemaRef ds:uri="http://schemas.openxmlformats.org/officeDocument/2006/bibliography"/>
   </ds:schemaRefs>

</xml_diff>

<commit_message>
Ajustes para adequar os casos de uso de fornecedor (Editar e excluir) e crud produtos no padrão.
</commit_message>
<xml_diff>
--- a/4.3 Caso de Uso - UC-39 Editar fornecedor.docx
+++ b/4.3 Caso de Uso - UC-39 Editar fornecedor.docx
@@ -271,6 +271,31 @@
           <w:p>
             <w:pPr>
               <w:pStyle w:val="Cabealho"/>
+              <w:numPr>
+                <w:ilvl w:val="0"/>
+                <w:numId w:val="14"/>
+              </w:numPr>
+              <w:ind w:left="360"/>
+              <w:rPr>
+                <w:rFonts w:ascii="Arial" w:hAnsi="Arial" w:cs="Arial"/>
+                <w:b/>
+                <w:bCs/>
+                <w:color w:val="000000" w:themeColor="text1"/>
+              </w:rPr>
+            </w:pPr>
+            <w:r>
+              <w:rPr>
+                <w:rFonts w:ascii="Tahoma" w:hAnsi="Tahoma" w:cs="Tahoma"/>
+                <w:color w:val="000000" w:themeColor="text1"/>
+                <w:sz w:val="20"/>
+                <w:szCs w:val="20"/>
+              </w:rPr>
+              <w:t>UC-43: Editar produto</w:t>
+            </w:r>
+          </w:p>
+          <w:p>
+            <w:pPr>
+              <w:pStyle w:val="Cabealho"/>
               <w:rPr>
                 <w:rFonts w:ascii="Arial" w:hAnsi="Arial" w:cs="Arial"/>
                 <w:b/>
@@ -641,8 +666,6 @@
               </w:rPr>
               <w:t xml:space="preserve"> </w:t>
             </w:r>
-            <w:bookmarkStart w:id="0" w:name="_GoBack"/>
-            <w:bookmarkEnd w:id="0"/>
           </w:p>
           <w:p>
             <w:pPr>
@@ -1031,25 +1054,7 @@
                 <w:sz w:val="20"/>
                 <w:szCs w:val="20"/>
               </w:rPr>
-              <w:t xml:space="preserve">volta para a tela de consulta de </w:t>
-            </w:r>
-            <w:r>
-              <w:rPr>
-                <w:rFonts w:ascii="Tahoma" w:hAnsi="Tahoma" w:cs="Tahoma"/>
-                <w:color w:val="000000" w:themeColor="text1"/>
-                <w:sz w:val="20"/>
-                <w:szCs w:val="20"/>
-              </w:rPr>
-              <w:t>fornecedores</w:t>
-            </w:r>
-            <w:r>
-              <w:rPr>
-                <w:rFonts w:ascii="Tahoma" w:hAnsi="Tahoma" w:cs="Tahoma"/>
-                <w:color w:val="000000" w:themeColor="text1"/>
-                <w:sz w:val="20"/>
-                <w:szCs w:val="20"/>
-              </w:rPr>
-              <w:t>.</w:t>
+              <w:t>volta para a tela de consulta de fornecedores.</w:t>
             </w:r>
           </w:p>
           <w:p>
@@ -1144,18 +1149,7 @@
                 <w:szCs w:val="20"/>
                 <w:u w:val="single"/>
               </w:rPr>
-              <w:t>Ator</w:t>
-            </w:r>
-            <w:r>
-              <w:rPr>
-                <w:rFonts w:ascii="Tahoma" w:hAnsi="Tahoma" w:cs="Tahoma"/>
-                <w:b/>
-                <w:color w:val="000000" w:themeColor="text1"/>
-                <w:sz w:val="20"/>
-                <w:szCs w:val="20"/>
-                <w:u w:val="single"/>
-              </w:rPr>
-              <w:t xml:space="preserve"> clica no botão excluir </w:t>
+              <w:t xml:space="preserve">Ator clica no botão excluir </w:t>
             </w:r>
           </w:p>
           <w:p>
@@ -1251,21 +1245,6 @@
           <w:p>
             <w:pPr>
               <w:spacing w:after="0"/>
-              <w:ind w:left="708"/>
-              <w:rPr>
-                <w:rFonts w:ascii="Tahoma" w:hAnsi="Tahoma" w:cs="Tahoma"/>
-                <w:b/>
-                <w:color w:val="000000" w:themeColor="text1"/>
-                <w:sz w:val="20"/>
-                <w:szCs w:val="20"/>
-                <w:u w:val="single"/>
-              </w:rPr>
-            </w:pPr>
-          </w:p>
-          <w:p>
-            <w:pPr>
-              <w:spacing w:after="0"/>
-              <w:ind w:left="708"/>
               <w:rPr>
                 <w:rFonts w:ascii="Tahoma" w:hAnsi="Tahoma" w:cs="Tahoma"/>
                 <w:b/>
@@ -1817,6 +1796,8 @@
               </w:rPr>
               <w:t>.</w:t>
             </w:r>
+            <w:bookmarkStart w:id="0" w:name="_GoBack"/>
+            <w:bookmarkEnd w:id="0"/>
           </w:p>
           <w:p>
             <w:pPr>
@@ -6358,7 +6339,7 @@
 </file>
 
 <file path=customXml/itemProps1.xml><?xml version="1.0" encoding="utf-8"?>
-<ds:datastoreItem xmlns:ds="http://schemas.openxmlformats.org/officeDocument/2006/customXml" ds:itemID="{89804640-1D2F-491A-B061-25391BACBA17}">
+<ds:datastoreItem xmlns:ds="http://schemas.openxmlformats.org/officeDocument/2006/customXml" ds:itemID="{CE96D07A-2EFC-4456-B931-0D712D0ADE07}">
   <ds:schemaRefs>
     <ds:schemaRef ds:uri="http://schemas.openxmlformats.org/officeDocument/2006/bibliography"/>
   </ds:schemaRefs>

</xml_diff>